<commit_message>
implemented strategy pattern for compression
</commit_message>
<xml_diff>
--- a/I/report.docx
+++ b/I/report.docx
@@ -5319,6 +5319,7 @@
       <w:r>
         <w:t xml:space="preserve"> were performed in tandem with the regex utilizing existing Java </w:t>
       </w:r>
+      <w:proofErr w:type="spellStart"/>
       <w:r>
         <w:rPr>
           <w:i/>
@@ -5326,6 +5327,7 @@
         </w:rPr>
         <w:t>toLowerCase</w:t>
       </w:r>
+      <w:proofErr w:type="spellEnd"/>
       <w:r>
         <w:t xml:space="preserve"> functionality.</w:t>
       </w:r>
@@ -5535,8 +5537,13 @@
         <w:t xml:space="preserve">, </w:t>
       </w:r>
       <w:r>
-        <w:t>using the DigestMessage</w:t>
-      </w:r>
+        <w:t xml:space="preserve">using the </w:t>
+      </w:r>
+      <w:proofErr w:type="spellStart"/>
+      <w:r>
+        <w:t>DigestMessage</w:t>
+      </w:r>
+      <w:proofErr w:type="spellEnd"/>
       <w:r>
         <w:t xml:space="preserve"> module,</w:t>
       </w:r>
@@ -5631,7 +5638,15 @@
               <w:jc w:val="center"/>
             </w:pPr>
             <w:r>
-              <w:t>Time trials (ms)</w:t>
+              <w:t>Time trials (</w:t>
+            </w:r>
+            <w:proofErr w:type="spellStart"/>
+            <w:r>
+              <w:t>ms</w:t>
+            </w:r>
+            <w:proofErr w:type="spellEnd"/>
+            <w:r>
+              <w:t>)</w:t>
             </w:r>
           </w:p>
         </w:tc>
@@ -5724,7 +5739,7 @@
               <w:jc w:val="center"/>
             </w:pPr>
             <w:r>
-              <w:t>742</w:t>
+              <w:t>454</w:t>
             </w:r>
           </w:p>
         </w:tc>
@@ -5737,7 +5752,7 @@
               <w:jc w:val="center"/>
             </w:pPr>
             <w:r>
-              <w:t>662</w:t>
+              <w:t>485</w:t>
             </w:r>
           </w:p>
         </w:tc>
@@ -5750,7 +5765,7 @@
               <w:jc w:val="center"/>
             </w:pPr>
             <w:r>
-              <w:t>857</w:t>
+              <w:t>423</w:t>
             </w:r>
           </w:p>
         </w:tc>
@@ -5763,7 +5778,7 @@
               <w:jc w:val="center"/>
             </w:pPr>
             <w:r>
-              <w:t>756</w:t>
+              <w:t>457</w:t>
             </w:r>
           </w:p>
         </w:tc>
@@ -5794,7 +5809,7 @@
               <w:jc w:val="center"/>
             </w:pPr>
             <w:r>
-              <w:t>2895</w:t>
+              <w:t>1600</w:t>
             </w:r>
           </w:p>
         </w:tc>
@@ -5807,7 +5822,7 @@
               <w:jc w:val="center"/>
             </w:pPr>
             <w:r>
-              <w:t>2473</w:t>
+              <w:t>1499</w:t>
             </w:r>
           </w:p>
         </w:tc>
@@ -5820,7 +5835,7 @@
               <w:jc w:val="center"/>
             </w:pPr>
             <w:r>
-              <w:t>2689</w:t>
+              <w:t>1486</w:t>
             </w:r>
           </w:p>
         </w:tc>
@@ -5833,7 +5848,7 @@
               <w:jc w:val="center"/>
             </w:pPr>
             <w:r>
-              <w:t>2686</w:t>
+              <w:t>1528</w:t>
             </w:r>
           </w:p>
         </w:tc>
@@ -5864,7 +5879,7 @@
               <w:jc w:val="center"/>
             </w:pPr>
             <w:r>
-              <w:t>3038</w:t>
+              <w:t>1665</w:t>
             </w:r>
           </w:p>
         </w:tc>
@@ -5877,7 +5892,7 @@
               <w:jc w:val="center"/>
             </w:pPr>
             <w:r>
-              <w:t>2666</w:t>
+              <w:t>1753</w:t>
             </w:r>
           </w:p>
         </w:tc>
@@ -5890,7 +5905,7 @@
               <w:jc w:val="center"/>
             </w:pPr>
             <w:r>
-              <w:t>2611</w:t>
+              <w:t>1845</w:t>
             </w:r>
           </w:p>
         </w:tc>
@@ -5903,7 +5918,7 @@
               <w:jc w:val="center"/>
             </w:pPr>
             <w:r>
-              <w:t>2772</w:t>
+              <w:t>1754</w:t>
             </w:r>
           </w:p>
         </w:tc>
@@ -5934,7 +5949,7 @@
               <w:jc w:val="center"/>
             </w:pPr>
             <w:r>
-              <w:t>3228</w:t>
+              <w:t>2100</w:t>
             </w:r>
           </w:p>
         </w:tc>
@@ -5947,7 +5962,7 @@
               <w:jc w:val="center"/>
             </w:pPr>
             <w:r>
-              <w:t>3273</w:t>
+              <w:t>2005</w:t>
             </w:r>
           </w:p>
         </w:tc>
@@ -5960,7 +5975,7 @@
               <w:jc w:val="center"/>
             </w:pPr>
             <w:r>
-              <w:t>3097</w:t>
+              <w:t>2031</w:t>
             </w:r>
           </w:p>
         </w:tc>
@@ -5974,7 +5989,7 @@
               <w:jc w:val="center"/>
             </w:pPr>
             <w:r>
-              <w:t>3199</w:t>
+              <w:t>2045</w:t>
             </w:r>
           </w:p>
         </w:tc>
@@ -5996,7 +6011,13 @@
         </w:r>
       </w:fldSimple>
       <w:r>
-        <w:t xml:space="preserve"> - Timings of hashing algorithms compared, timed with the complete program running. Ran on macOS Mojave (13’ - early 2015) 2.7 GHz intel</w:t>
+        <w:t xml:space="preserve"> - Timings of hashing algorithms compared, timed with the complete program running. Ran on </w:t>
+      </w:r>
+      <w:r>
+        <w:t>Windows 10, Ryzen 5 2600</w:t>
+      </w:r>
+      <w:r>
+        <w:t xml:space="preserve"> processor</w:t>
       </w:r>
     </w:p>
     <w:p>
@@ -6025,11 +6046,74 @@
     </w:p>
     <w:p>
       <w:pPr>
+        <w:keepNext/>
         <w:ind w:left="-270" w:right="-350"/>
         <w:jc w:val="both"/>
       </w:pPr>
       <w:r>
-        <w:t xml:space="preserve">    MD5 is a standard, widely used hash for verifying data that generates a 128-bit hash value. This hash fulfils the needs of the program enough that it was not needed to use higher bit hashing functions. </w:t>
+        <w:rPr>
+          <w:noProof/>
+        </w:rPr>
+        <w:drawing>
+          <wp:inline distT="0" distB="0" distL="0" distR="0" wp14:anchorId="720924BC" wp14:editId="377A74B5">
+            <wp:extent cx="3009900" cy="1962150"/>
+            <wp:effectExtent l="0" t="0" r="0" b="0"/>
+            <wp:docPr id="11" name="Chart 11"/>
+            <wp:cNvGraphicFramePr/>
+            <a:graphic xmlns:a="http://schemas.openxmlformats.org/drawingml/2006/main">
+              <a:graphicData uri="http://schemas.openxmlformats.org/drawingml/2006/chart">
+                <c:chart xmlns:c="http://schemas.openxmlformats.org/drawingml/2006/chart" xmlns:r="http://schemas.openxmlformats.org/officeDocument/2006/relationships" r:id="rId9"/>
+              </a:graphicData>
+            </a:graphic>
+          </wp:inline>
+        </w:drawing>
+      </w:r>
+    </w:p>
+    <w:p>
+      <w:pPr>
+        <w:pStyle w:val="Caption"/>
+        <w:jc w:val="both"/>
+      </w:pPr>
+      <w:r>
+        <w:t xml:space="preserve">Figure </w:t>
+      </w:r>
+      <w:fldSimple w:instr=" SEQ Figure \* ARABIC ">
+        <w:r>
+          <w:rPr>
+            <w:noProof/>
+          </w:rPr>
+          <w:t>1</w:t>
+        </w:r>
+      </w:fldSimple>
+      <w:r>
+        <w:t xml:space="preserve"> - Graphic of Table 1 data</w:t>
+      </w:r>
+    </w:p>
+    <w:p>
+      <w:pPr>
+        <w:ind w:left="-270" w:right="-350" w:firstLine="180"/>
+        <w:jc w:val="both"/>
+      </w:pPr>
+      <w:r>
+        <w:t xml:space="preserve">From the above graphic, it can be derived that with more complex hashing algorithms the overall increase in time moves quite linear. The trade from </w:t>
+      </w:r>
+      <w:bookmarkStart w:id="6" w:name="_GoBack"/>
+      <w:bookmarkEnd w:id="6"/>
+      <w:r>
+        <w:t>complexity against time further reinforces the decision to use MD5 over the other algorithms.</w:t>
+      </w:r>
+    </w:p>
+    <w:p>
+      <w:pPr>
+        <w:ind w:left="-270" w:right="-350"/>
+        <w:jc w:val="both"/>
+      </w:pPr>
+      <w:r>
+        <w:t xml:space="preserve">    MD5 is a standard, widely used hash for verifying data that generates a 128-bit hash value. This hash fulfils the needs of the program enough </w:t>
+      </w:r>
+      <w:r>
+        <w:lastRenderedPageBreak/>
+        <w:t xml:space="preserve">that it was not needed to use higher bit hashing functions. </w:t>
       </w:r>
     </w:p>
     <w:p>
@@ -6045,7 +6129,7 @@
           <w:bCs/>
         </w:rPr>
       </w:pPr>
-      <w:bookmarkStart w:id="6" w:name="_Toc16080640"/>
+      <w:bookmarkStart w:id="7" w:name="_Toc16080640"/>
       <w:r>
         <w:rPr>
           <w:b/>
@@ -6060,15 +6144,17 @@
         </w:rPr>
         <w:t>ing</w:t>
       </w:r>
-      <w:bookmarkEnd w:id="6"/>
+      <w:bookmarkEnd w:id="7"/>
     </w:p>
     <w:p>
       <w:pPr>
         <w:ind w:left="-270"/>
       </w:pPr>
+      <w:proofErr w:type="spellStart"/>
       <w:r>
         <w:t>Fds</w:t>
       </w:r>
+      <w:proofErr w:type="spellEnd"/>
     </w:p>
     <w:p>
       <w:pPr>
@@ -6083,7 +6169,7 @@
           <w:bCs/>
         </w:rPr>
       </w:pPr>
-      <w:bookmarkStart w:id="7" w:name="_Toc16080641"/>
+      <w:bookmarkStart w:id="8" w:name="_Toc16080641"/>
       <w:r>
         <w:rPr>
           <w:b/>
@@ -6091,7 +6177,7 @@
         </w:rPr>
         <w:t>Index Size</w:t>
       </w:r>
-      <w:bookmarkEnd w:id="7"/>
+      <w:bookmarkEnd w:id="8"/>
     </w:p>
     <w:p>
       <w:pPr>
@@ -6139,9 +6225,11 @@
             <w:tcW w:w="1130" w:type="dxa"/>
           </w:tcPr>
           <w:p>
+            <w:proofErr w:type="spellStart"/>
             <w:r>
               <w:t>Invlist</w:t>
             </w:r>
+            <w:proofErr w:type="spellEnd"/>
           </w:p>
         </w:tc>
         <w:tc>
@@ -6171,9 +6259,11 @@
             <w:tcW w:w="1129" w:type="dxa"/>
           </w:tcPr>
           <w:p>
+            <w:proofErr w:type="spellStart"/>
             <w:r>
               <w:t>MacOSX</w:t>
             </w:r>
+            <w:proofErr w:type="spellEnd"/>
           </w:p>
         </w:tc>
         <w:tc>
@@ -6192,12 +6282,7 @@
           </w:tcPr>
           <w:p>
             <w:r>
-              <w:t>141</w:t>
-            </w:r>
-            <w:bookmarkStart w:id="8" w:name="_GoBack"/>
-            <w:bookmarkEnd w:id="8"/>
-            <w:r>
-              <w:t>KB</w:t>
+              <w:t>141KB</w:t>
             </w:r>
           </w:p>
         </w:tc>
@@ -6316,21 +6401,42 @@
         </w:r>
       </w:fldSimple>
       <w:r>
-        <w:t xml:space="preserve"> - Sizes of outputted files on different major OSs</w:t>
+        <w:t xml:space="preserve"> - Sizes of outputted files on different major O</w:t>
+      </w:r>
+      <w:r>
+        <w:t>S</w:t>
+      </w:r>
+      <w:r>
+        <w:t>s</w:t>
       </w:r>
     </w:p>
     <w:p>
       <w:pPr>
+        <w:ind w:left="-270" w:firstLine="270"/>
+      </w:pPr>
+      <w:r>
+        <w:t>The above table describes the files sizes of the output files.</w:t>
+      </w:r>
+    </w:p>
+    <w:p>
+      <w:pPr>
         <w:pStyle w:val="ListParagraph"/>
         <w:ind w:left="7560"/>
       </w:pPr>
-      <w:r>
-        <w:t>ff</w:t>
-      </w:r>
-      <w:r>
-        <w:lastRenderedPageBreak/>
-        <w:t>dfdfdfd</w:t>
-      </w:r>
+      <w:proofErr w:type="spellStart"/>
+      <w:r>
+        <w:t>yfddfdfd</w:t>
+      </w:r>
+      <w:r>
+        <w:t>f</w:t>
+      </w:r>
+      <w:r>
+        <w:t>f</w:t>
+      </w:r>
+      <w:r>
+        <w:t>fdfdfdfd</w:t>
+      </w:r>
+      <w:proofErr w:type="spellEnd"/>
       <w:r>
         <w:br w:type="page"/>
       </w:r>
@@ -6542,7 +6648,25 @@
           <w:szCs w:val="16"/>
           <w:lang w:val="en-US"/>
         </w:rPr>
-        <w:t>Source code: DocumentHandler, ln 167</w:t>
+        <w:t xml:space="preserve">Source code: </w:t>
+      </w:r>
+      <w:proofErr w:type="spellStart"/>
+      <w:r>
+        <w:rPr>
+          <w:sz w:val="16"/>
+          <w:szCs w:val="16"/>
+          <w:lang w:val="en-US"/>
+        </w:rPr>
+        <w:t>DocumentHandler</w:t>
+      </w:r>
+      <w:proofErr w:type="spellEnd"/>
+      <w:r>
+        <w:rPr>
+          <w:sz w:val="16"/>
+          <w:szCs w:val="16"/>
+          <w:lang w:val="en-US"/>
+        </w:rPr>
+        <w:t>, ln 167</w:t>
       </w:r>
     </w:p>
   </w:footnote>
@@ -8179,6 +8303,1338 @@
 </w:styles>
 </file>
 
+<file path=word/charts/chart1.xml><?xml version="1.0" encoding="utf-8"?>
+<c:chartSpace xmlns:c="http://schemas.openxmlformats.org/drawingml/2006/chart" xmlns:a="http://schemas.openxmlformats.org/drawingml/2006/main" xmlns:r="http://schemas.openxmlformats.org/officeDocument/2006/relationships" xmlns:c16r2="http://schemas.microsoft.com/office/drawing/2015/06/chart">
+  <c:date1904 val="0"/>
+  <c:lang val="en-US"/>
+  <c:roundedCorners val="0"/>
+  <mc:AlternateContent xmlns:mc="http://schemas.openxmlformats.org/markup-compatibility/2006">
+    <mc:Choice xmlns:c14="http://schemas.microsoft.com/office/drawing/2007/8/2/chart" Requires="c14">
+      <c14:style val="102"/>
+    </mc:Choice>
+    <mc:Fallback>
+      <c:style val="2"/>
+    </mc:Fallback>
+  </mc:AlternateContent>
+  <c:chart>
+    <c:title>
+      <c:tx>
+        <c:rich>
+          <a:bodyPr rot="0" spcFirstLastPara="1" vertOverflow="ellipsis" vert="horz" wrap="square" anchor="ctr" anchorCtr="1"/>
+          <a:lstStyle/>
+          <a:p>
+            <a:pPr>
+              <a:defRPr sz="1600" b="1" i="0" u="none" strike="noStrike" kern="1200" cap="all" spc="120" normalizeH="0" baseline="0">
+                <a:solidFill>
+                  <a:schemeClr val="tx1">
+                    <a:lumMod val="65000"/>
+                    <a:lumOff val="35000"/>
+                  </a:schemeClr>
+                </a:solidFill>
+                <a:latin typeface="+mn-lt"/>
+                <a:ea typeface="+mn-ea"/>
+                <a:cs typeface="+mn-cs"/>
+              </a:defRPr>
+            </a:pPr>
+            <a:r>
+              <a:rPr lang="en-US"/>
+              <a:t>timings</a:t>
+            </a:r>
+            <a:r>
+              <a:rPr lang="en-US" baseline="0"/>
+              <a:t> of hashing algorithms</a:t>
+            </a:r>
+            <a:endParaRPr lang="en-US"/>
+          </a:p>
+        </c:rich>
+      </c:tx>
+      <c:overlay val="0"/>
+      <c:spPr>
+        <a:noFill/>
+        <a:ln>
+          <a:noFill/>
+        </a:ln>
+        <a:effectLst/>
+      </c:spPr>
+      <c:txPr>
+        <a:bodyPr rot="0" spcFirstLastPara="1" vertOverflow="ellipsis" vert="horz" wrap="square" anchor="ctr" anchorCtr="1"/>
+        <a:lstStyle/>
+        <a:p>
+          <a:pPr>
+            <a:defRPr sz="1600" b="1" i="0" u="none" strike="noStrike" kern="1200" cap="all" spc="120" normalizeH="0" baseline="0">
+              <a:solidFill>
+                <a:schemeClr val="tx1">
+                  <a:lumMod val="65000"/>
+                  <a:lumOff val="35000"/>
+                </a:schemeClr>
+              </a:solidFill>
+              <a:latin typeface="+mn-lt"/>
+              <a:ea typeface="+mn-ea"/>
+              <a:cs typeface="+mn-cs"/>
+            </a:defRPr>
+          </a:pPr>
+          <a:endParaRPr lang="en-US"/>
+        </a:p>
+      </c:txPr>
+    </c:title>
+    <c:autoTitleDeleted val="0"/>
+    <c:plotArea>
+      <c:layout/>
+      <c:barChart>
+        <c:barDir val="col"/>
+        <c:grouping val="clustered"/>
+        <c:varyColors val="0"/>
+        <c:ser>
+          <c:idx val="0"/>
+          <c:order val="0"/>
+          <c:tx>
+            <c:strRef>
+              <c:f>Sheet1!$B$2</c:f>
+              <c:strCache>
+                <c:ptCount val="1"/>
+                <c:pt idx="0">
+                  <c:v>T1</c:v>
+                </c:pt>
+              </c:strCache>
+            </c:strRef>
+          </c:tx>
+          <c:spPr>
+            <a:solidFill>
+              <a:schemeClr val="accent1"/>
+            </a:solidFill>
+            <a:ln>
+              <a:noFill/>
+            </a:ln>
+            <a:effectLst/>
+          </c:spPr>
+          <c:invertIfNegative val="0"/>
+          <c:dLbls>
+            <c:spPr>
+              <a:noFill/>
+              <a:ln>
+                <a:noFill/>
+              </a:ln>
+              <a:effectLst/>
+            </c:spPr>
+            <c:txPr>
+              <a:bodyPr rot="-5400000" spcFirstLastPara="1" vertOverflow="clip" horzOverflow="clip" vert="horz" wrap="square" lIns="38100" tIns="19050" rIns="38100" bIns="19050" anchor="ctr" anchorCtr="1">
+                <a:spAutoFit/>
+              </a:bodyPr>
+              <a:lstStyle/>
+              <a:p>
+                <a:pPr>
+                  <a:defRPr sz="800" b="0" i="0" u="none" strike="noStrike" kern="1200" baseline="0">
+                    <a:solidFill>
+                      <a:schemeClr val="tx1">
+                        <a:lumMod val="50000"/>
+                        <a:lumOff val="50000"/>
+                      </a:schemeClr>
+                    </a:solidFill>
+                    <a:latin typeface="+mn-lt"/>
+                    <a:ea typeface="+mn-ea"/>
+                    <a:cs typeface="+mn-cs"/>
+                  </a:defRPr>
+                </a:pPr>
+                <a:endParaRPr lang="en-US"/>
+              </a:p>
+            </c:txPr>
+            <c:dLblPos val="outEnd"/>
+            <c:showLegendKey val="0"/>
+            <c:showVal val="1"/>
+            <c:showCatName val="0"/>
+            <c:showSerName val="0"/>
+            <c:showPercent val="0"/>
+            <c:showBubbleSize val="0"/>
+            <c:showLeaderLines val="0"/>
+            <c:extLst>
+              <c:ext xmlns:c15="http://schemas.microsoft.com/office/drawing/2012/chart" uri="{CE6537A1-D6FC-4f65-9D91-7224C49458BB}">
+                <c15:showLeaderLines val="1"/>
+                <c15:leaderLines>
+                  <c:spPr>
+                    <a:ln w="9525">
+                      <a:solidFill>
+                        <a:schemeClr val="tx1">
+                          <a:lumMod val="35000"/>
+                          <a:lumOff val="65000"/>
+                        </a:schemeClr>
+                      </a:solidFill>
+                    </a:ln>
+                    <a:effectLst/>
+                  </c:spPr>
+                </c15:leaderLines>
+              </c:ext>
+            </c:extLst>
+          </c:dLbls>
+          <c:cat>
+            <c:strRef>
+              <c:f>Sheet1!$A$3:$A$6</c:f>
+              <c:strCache>
+                <c:ptCount val="4"/>
+                <c:pt idx="0">
+                  <c:v>Java HashCode</c:v>
+                </c:pt>
+                <c:pt idx="1">
+                  <c:v>MD5</c:v>
+                </c:pt>
+                <c:pt idx="2">
+                  <c:v>SHA1</c:v>
+                </c:pt>
+                <c:pt idx="3">
+                  <c:v>SHA256</c:v>
+                </c:pt>
+              </c:strCache>
+            </c:strRef>
+          </c:cat>
+          <c:val>
+            <c:numRef>
+              <c:f>Sheet1!$B$3:$B$6</c:f>
+              <c:numCache>
+                <c:formatCode>General</c:formatCode>
+                <c:ptCount val="4"/>
+                <c:pt idx="0">
+                  <c:v>454</c:v>
+                </c:pt>
+                <c:pt idx="1">
+                  <c:v>1600</c:v>
+                </c:pt>
+                <c:pt idx="2">
+                  <c:v>1665</c:v>
+                </c:pt>
+                <c:pt idx="3">
+                  <c:v>2100</c:v>
+                </c:pt>
+              </c:numCache>
+            </c:numRef>
+          </c:val>
+          <c:extLst>
+            <c:ext xmlns:c16="http://schemas.microsoft.com/office/drawing/2014/chart" uri="{C3380CC4-5D6E-409C-BE32-E72D297353CC}">
+              <c16:uniqueId val="{00000000-E6D8-4B8F-BAEF-03773DA17B2C}"/>
+            </c:ext>
+          </c:extLst>
+        </c:ser>
+        <c:ser>
+          <c:idx val="1"/>
+          <c:order val="1"/>
+          <c:tx>
+            <c:strRef>
+              <c:f>Sheet1!$C$2</c:f>
+              <c:strCache>
+                <c:ptCount val="1"/>
+                <c:pt idx="0">
+                  <c:v>T2</c:v>
+                </c:pt>
+              </c:strCache>
+            </c:strRef>
+          </c:tx>
+          <c:spPr>
+            <a:solidFill>
+              <a:schemeClr val="accent2"/>
+            </a:solidFill>
+            <a:ln>
+              <a:noFill/>
+            </a:ln>
+            <a:effectLst/>
+          </c:spPr>
+          <c:invertIfNegative val="0"/>
+          <c:dLbls>
+            <c:spPr>
+              <a:noFill/>
+              <a:ln>
+                <a:noFill/>
+              </a:ln>
+              <a:effectLst/>
+            </c:spPr>
+            <c:txPr>
+              <a:bodyPr rot="-5400000" spcFirstLastPara="1" vertOverflow="clip" horzOverflow="clip" vert="horz" wrap="square" lIns="38100" tIns="19050" rIns="38100" bIns="19050" anchor="ctr" anchorCtr="1">
+                <a:spAutoFit/>
+              </a:bodyPr>
+              <a:lstStyle/>
+              <a:p>
+                <a:pPr>
+                  <a:defRPr sz="800" b="0" i="0" u="none" strike="noStrike" kern="1200" baseline="0">
+                    <a:solidFill>
+                      <a:schemeClr val="tx1">
+                        <a:lumMod val="50000"/>
+                        <a:lumOff val="50000"/>
+                      </a:schemeClr>
+                    </a:solidFill>
+                    <a:latin typeface="+mn-lt"/>
+                    <a:ea typeface="+mn-ea"/>
+                    <a:cs typeface="+mn-cs"/>
+                  </a:defRPr>
+                </a:pPr>
+                <a:endParaRPr lang="en-US"/>
+              </a:p>
+            </c:txPr>
+            <c:dLblPos val="outEnd"/>
+            <c:showLegendKey val="0"/>
+            <c:showVal val="1"/>
+            <c:showCatName val="0"/>
+            <c:showSerName val="0"/>
+            <c:showPercent val="0"/>
+            <c:showBubbleSize val="0"/>
+            <c:showLeaderLines val="0"/>
+            <c:extLst>
+              <c:ext xmlns:c15="http://schemas.microsoft.com/office/drawing/2012/chart" uri="{CE6537A1-D6FC-4f65-9D91-7224C49458BB}">
+                <c15:showLeaderLines val="1"/>
+                <c15:leaderLines>
+                  <c:spPr>
+                    <a:ln w="9525">
+                      <a:solidFill>
+                        <a:schemeClr val="tx1">
+                          <a:lumMod val="35000"/>
+                          <a:lumOff val="65000"/>
+                        </a:schemeClr>
+                      </a:solidFill>
+                    </a:ln>
+                    <a:effectLst/>
+                  </c:spPr>
+                </c15:leaderLines>
+              </c:ext>
+            </c:extLst>
+          </c:dLbls>
+          <c:cat>
+            <c:strRef>
+              <c:f>Sheet1!$A$3:$A$6</c:f>
+              <c:strCache>
+                <c:ptCount val="4"/>
+                <c:pt idx="0">
+                  <c:v>Java HashCode</c:v>
+                </c:pt>
+                <c:pt idx="1">
+                  <c:v>MD5</c:v>
+                </c:pt>
+                <c:pt idx="2">
+                  <c:v>SHA1</c:v>
+                </c:pt>
+                <c:pt idx="3">
+                  <c:v>SHA256</c:v>
+                </c:pt>
+              </c:strCache>
+            </c:strRef>
+          </c:cat>
+          <c:val>
+            <c:numRef>
+              <c:f>Sheet1!$C$3:$C$6</c:f>
+              <c:numCache>
+                <c:formatCode>General</c:formatCode>
+                <c:ptCount val="4"/>
+                <c:pt idx="0">
+                  <c:v>485</c:v>
+                </c:pt>
+                <c:pt idx="1">
+                  <c:v>1499</c:v>
+                </c:pt>
+                <c:pt idx="2">
+                  <c:v>1753</c:v>
+                </c:pt>
+                <c:pt idx="3">
+                  <c:v>2005</c:v>
+                </c:pt>
+              </c:numCache>
+            </c:numRef>
+          </c:val>
+          <c:extLst>
+            <c:ext xmlns:c16="http://schemas.microsoft.com/office/drawing/2014/chart" uri="{C3380CC4-5D6E-409C-BE32-E72D297353CC}">
+              <c16:uniqueId val="{00000001-E6D8-4B8F-BAEF-03773DA17B2C}"/>
+            </c:ext>
+          </c:extLst>
+        </c:ser>
+        <c:ser>
+          <c:idx val="2"/>
+          <c:order val="2"/>
+          <c:tx>
+            <c:strRef>
+              <c:f>Sheet1!$D$2</c:f>
+              <c:strCache>
+                <c:ptCount val="1"/>
+                <c:pt idx="0">
+                  <c:v>T3</c:v>
+                </c:pt>
+              </c:strCache>
+            </c:strRef>
+          </c:tx>
+          <c:spPr>
+            <a:solidFill>
+              <a:schemeClr val="accent3"/>
+            </a:solidFill>
+            <a:ln>
+              <a:noFill/>
+            </a:ln>
+            <a:effectLst/>
+          </c:spPr>
+          <c:invertIfNegative val="0"/>
+          <c:dLbls>
+            <c:spPr>
+              <a:noFill/>
+              <a:ln>
+                <a:noFill/>
+              </a:ln>
+              <a:effectLst/>
+            </c:spPr>
+            <c:txPr>
+              <a:bodyPr rot="-5400000" spcFirstLastPara="1" vertOverflow="clip" horzOverflow="clip" vert="horz" wrap="square" lIns="38100" tIns="19050" rIns="38100" bIns="19050" anchor="ctr" anchorCtr="1">
+                <a:spAutoFit/>
+              </a:bodyPr>
+              <a:lstStyle/>
+              <a:p>
+                <a:pPr>
+                  <a:defRPr sz="800" b="0" i="0" u="none" strike="noStrike" kern="1200" baseline="0">
+                    <a:solidFill>
+                      <a:schemeClr val="tx1">
+                        <a:lumMod val="50000"/>
+                        <a:lumOff val="50000"/>
+                      </a:schemeClr>
+                    </a:solidFill>
+                    <a:latin typeface="+mn-lt"/>
+                    <a:ea typeface="+mn-ea"/>
+                    <a:cs typeface="+mn-cs"/>
+                  </a:defRPr>
+                </a:pPr>
+                <a:endParaRPr lang="en-US"/>
+              </a:p>
+            </c:txPr>
+            <c:dLblPos val="outEnd"/>
+            <c:showLegendKey val="0"/>
+            <c:showVal val="1"/>
+            <c:showCatName val="0"/>
+            <c:showSerName val="0"/>
+            <c:showPercent val="0"/>
+            <c:showBubbleSize val="0"/>
+            <c:showLeaderLines val="0"/>
+            <c:extLst>
+              <c:ext xmlns:c15="http://schemas.microsoft.com/office/drawing/2012/chart" uri="{CE6537A1-D6FC-4f65-9D91-7224C49458BB}">
+                <c15:showLeaderLines val="1"/>
+                <c15:leaderLines>
+                  <c:spPr>
+                    <a:ln w="9525">
+                      <a:solidFill>
+                        <a:schemeClr val="tx1">
+                          <a:lumMod val="35000"/>
+                          <a:lumOff val="65000"/>
+                        </a:schemeClr>
+                      </a:solidFill>
+                    </a:ln>
+                    <a:effectLst/>
+                  </c:spPr>
+                </c15:leaderLines>
+              </c:ext>
+            </c:extLst>
+          </c:dLbls>
+          <c:cat>
+            <c:strRef>
+              <c:f>Sheet1!$A$3:$A$6</c:f>
+              <c:strCache>
+                <c:ptCount val="4"/>
+                <c:pt idx="0">
+                  <c:v>Java HashCode</c:v>
+                </c:pt>
+                <c:pt idx="1">
+                  <c:v>MD5</c:v>
+                </c:pt>
+                <c:pt idx="2">
+                  <c:v>SHA1</c:v>
+                </c:pt>
+                <c:pt idx="3">
+                  <c:v>SHA256</c:v>
+                </c:pt>
+              </c:strCache>
+            </c:strRef>
+          </c:cat>
+          <c:val>
+            <c:numRef>
+              <c:f>Sheet1!$D$3:$D$6</c:f>
+              <c:numCache>
+                <c:formatCode>General</c:formatCode>
+                <c:ptCount val="4"/>
+                <c:pt idx="0">
+                  <c:v>423</c:v>
+                </c:pt>
+                <c:pt idx="1">
+                  <c:v>1486</c:v>
+                </c:pt>
+                <c:pt idx="2">
+                  <c:v>1845</c:v>
+                </c:pt>
+                <c:pt idx="3">
+                  <c:v>2031</c:v>
+                </c:pt>
+              </c:numCache>
+            </c:numRef>
+          </c:val>
+          <c:extLst>
+            <c:ext xmlns:c16="http://schemas.microsoft.com/office/drawing/2014/chart" uri="{C3380CC4-5D6E-409C-BE32-E72D297353CC}">
+              <c16:uniqueId val="{00000002-E6D8-4B8F-BAEF-03773DA17B2C}"/>
+            </c:ext>
+          </c:extLst>
+        </c:ser>
+        <c:ser>
+          <c:idx val="3"/>
+          <c:order val="3"/>
+          <c:tx>
+            <c:strRef>
+              <c:f>Sheet1!$E$2</c:f>
+              <c:strCache>
+                <c:ptCount val="1"/>
+                <c:pt idx="0">
+                  <c:v>Average</c:v>
+                </c:pt>
+              </c:strCache>
+            </c:strRef>
+          </c:tx>
+          <c:spPr>
+            <a:solidFill>
+              <a:schemeClr val="accent4"/>
+            </a:solidFill>
+            <a:ln>
+              <a:noFill/>
+            </a:ln>
+            <a:effectLst/>
+          </c:spPr>
+          <c:invertIfNegative val="0"/>
+          <c:dLbls>
+            <c:spPr>
+              <a:noFill/>
+              <a:ln>
+                <a:noFill/>
+              </a:ln>
+              <a:effectLst/>
+            </c:spPr>
+            <c:txPr>
+              <a:bodyPr rot="-5400000" spcFirstLastPara="1" vertOverflow="clip" horzOverflow="clip" vert="horz" wrap="square" lIns="38100" tIns="19050" rIns="38100" bIns="19050" anchor="ctr" anchorCtr="1">
+                <a:spAutoFit/>
+              </a:bodyPr>
+              <a:lstStyle/>
+              <a:p>
+                <a:pPr>
+                  <a:defRPr sz="800" b="0" i="0" u="none" strike="noStrike" kern="1200" baseline="0">
+                    <a:solidFill>
+                      <a:schemeClr val="tx1">
+                        <a:lumMod val="50000"/>
+                        <a:lumOff val="50000"/>
+                      </a:schemeClr>
+                    </a:solidFill>
+                    <a:latin typeface="+mn-lt"/>
+                    <a:ea typeface="+mn-ea"/>
+                    <a:cs typeface="+mn-cs"/>
+                  </a:defRPr>
+                </a:pPr>
+                <a:endParaRPr lang="en-US"/>
+              </a:p>
+            </c:txPr>
+            <c:dLblPos val="outEnd"/>
+            <c:showLegendKey val="0"/>
+            <c:showVal val="1"/>
+            <c:showCatName val="0"/>
+            <c:showSerName val="0"/>
+            <c:showPercent val="0"/>
+            <c:showBubbleSize val="0"/>
+            <c:showLeaderLines val="0"/>
+            <c:extLst>
+              <c:ext xmlns:c15="http://schemas.microsoft.com/office/drawing/2012/chart" uri="{CE6537A1-D6FC-4f65-9D91-7224C49458BB}">
+                <c15:showLeaderLines val="1"/>
+                <c15:leaderLines>
+                  <c:spPr>
+                    <a:ln w="9525">
+                      <a:solidFill>
+                        <a:schemeClr val="tx1">
+                          <a:lumMod val="35000"/>
+                          <a:lumOff val="65000"/>
+                        </a:schemeClr>
+                      </a:solidFill>
+                    </a:ln>
+                    <a:effectLst/>
+                  </c:spPr>
+                </c15:leaderLines>
+              </c:ext>
+            </c:extLst>
+          </c:dLbls>
+          <c:cat>
+            <c:strRef>
+              <c:f>Sheet1!$A$3:$A$6</c:f>
+              <c:strCache>
+                <c:ptCount val="4"/>
+                <c:pt idx="0">
+                  <c:v>Java HashCode</c:v>
+                </c:pt>
+                <c:pt idx="1">
+                  <c:v>MD5</c:v>
+                </c:pt>
+                <c:pt idx="2">
+                  <c:v>SHA1</c:v>
+                </c:pt>
+                <c:pt idx="3">
+                  <c:v>SHA256</c:v>
+                </c:pt>
+              </c:strCache>
+            </c:strRef>
+          </c:cat>
+          <c:val>
+            <c:numRef>
+              <c:f>Sheet1!$E$3:$E$6</c:f>
+              <c:numCache>
+                <c:formatCode>General</c:formatCode>
+                <c:ptCount val="4"/>
+                <c:pt idx="0">
+                  <c:v>457</c:v>
+                </c:pt>
+                <c:pt idx="1">
+                  <c:v>1528</c:v>
+                </c:pt>
+                <c:pt idx="2">
+                  <c:v>1754</c:v>
+                </c:pt>
+                <c:pt idx="3">
+                  <c:v>2045</c:v>
+                </c:pt>
+              </c:numCache>
+            </c:numRef>
+          </c:val>
+          <c:extLst>
+            <c:ext xmlns:c16="http://schemas.microsoft.com/office/drawing/2014/chart" uri="{C3380CC4-5D6E-409C-BE32-E72D297353CC}">
+              <c16:uniqueId val="{00000003-E6D8-4B8F-BAEF-03773DA17B2C}"/>
+            </c:ext>
+          </c:extLst>
+        </c:ser>
+        <c:dLbls>
+          <c:dLblPos val="outEnd"/>
+          <c:showLegendKey val="0"/>
+          <c:showVal val="1"/>
+          <c:showCatName val="0"/>
+          <c:showSerName val="0"/>
+          <c:showPercent val="0"/>
+          <c:showBubbleSize val="0"/>
+        </c:dLbls>
+        <c:gapWidth val="444"/>
+        <c:overlap val="-90"/>
+        <c:axId val="474071887"/>
+        <c:axId val="1011804607"/>
+      </c:barChart>
+      <c:catAx>
+        <c:axId val="474071887"/>
+        <c:scaling>
+          <c:orientation val="minMax"/>
+        </c:scaling>
+        <c:delete val="0"/>
+        <c:axPos val="b"/>
+        <c:majorGridlines>
+          <c:spPr>
+            <a:ln w="9525" cap="flat" cmpd="sng" algn="ctr">
+              <a:solidFill>
+                <a:schemeClr val="tx1">
+                  <a:lumMod val="15000"/>
+                  <a:lumOff val="85000"/>
+                </a:schemeClr>
+              </a:solidFill>
+              <a:round/>
+            </a:ln>
+            <a:effectLst/>
+          </c:spPr>
+        </c:majorGridlines>
+        <c:numFmt formatCode="General" sourceLinked="1"/>
+        <c:majorTickMark val="none"/>
+        <c:minorTickMark val="none"/>
+        <c:tickLblPos val="nextTo"/>
+        <c:spPr>
+          <a:noFill/>
+          <a:ln w="9525" cap="flat" cmpd="sng" algn="ctr">
+            <a:solidFill>
+              <a:schemeClr val="tx1">
+                <a:lumMod val="15000"/>
+                <a:lumOff val="85000"/>
+              </a:schemeClr>
+            </a:solidFill>
+            <a:round/>
+          </a:ln>
+          <a:effectLst/>
+        </c:spPr>
+        <c:txPr>
+          <a:bodyPr rot="-60000000" spcFirstLastPara="1" vertOverflow="ellipsis" vert="horz" wrap="square" anchor="ctr" anchorCtr="1"/>
+          <a:lstStyle/>
+          <a:p>
+            <a:pPr>
+              <a:defRPr sz="800" b="0" i="0" u="none" strike="noStrike" kern="1200" cap="all" spc="120" normalizeH="0" baseline="0">
+                <a:solidFill>
+                  <a:schemeClr val="tx1">
+                    <a:lumMod val="65000"/>
+                    <a:lumOff val="35000"/>
+                  </a:schemeClr>
+                </a:solidFill>
+                <a:latin typeface="+mn-lt"/>
+                <a:ea typeface="+mn-ea"/>
+                <a:cs typeface="+mn-cs"/>
+              </a:defRPr>
+            </a:pPr>
+            <a:endParaRPr lang="en-US"/>
+          </a:p>
+        </c:txPr>
+        <c:crossAx val="1011804607"/>
+        <c:crosses val="autoZero"/>
+        <c:auto val="1"/>
+        <c:lblAlgn val="ctr"/>
+        <c:lblOffset val="100"/>
+        <c:noMultiLvlLbl val="0"/>
+      </c:catAx>
+      <c:valAx>
+        <c:axId val="1011804607"/>
+        <c:scaling>
+          <c:orientation val="minMax"/>
+        </c:scaling>
+        <c:delete val="1"/>
+        <c:axPos val="l"/>
+        <c:numFmt formatCode="General" sourceLinked="1"/>
+        <c:majorTickMark val="none"/>
+        <c:minorTickMark val="none"/>
+        <c:tickLblPos val="nextTo"/>
+        <c:crossAx val="474071887"/>
+        <c:crosses val="autoZero"/>
+        <c:crossBetween val="between"/>
+      </c:valAx>
+      <c:spPr>
+        <a:noFill/>
+        <a:ln>
+          <a:noFill/>
+        </a:ln>
+        <a:effectLst/>
+      </c:spPr>
+    </c:plotArea>
+    <c:legend>
+      <c:legendPos val="t"/>
+      <c:overlay val="0"/>
+      <c:spPr>
+        <a:noFill/>
+        <a:ln>
+          <a:noFill/>
+        </a:ln>
+        <a:effectLst/>
+      </c:spPr>
+      <c:txPr>
+        <a:bodyPr rot="0" spcFirstLastPara="1" vertOverflow="ellipsis" vert="horz" wrap="square" anchor="ctr" anchorCtr="1"/>
+        <a:lstStyle/>
+        <a:p>
+          <a:pPr>
+            <a:defRPr sz="900" b="0" i="0" u="none" strike="noStrike" kern="1200" baseline="0">
+              <a:solidFill>
+                <a:schemeClr val="tx1">
+                  <a:lumMod val="65000"/>
+                  <a:lumOff val="35000"/>
+                </a:schemeClr>
+              </a:solidFill>
+              <a:latin typeface="+mn-lt"/>
+              <a:ea typeface="+mn-ea"/>
+              <a:cs typeface="+mn-cs"/>
+            </a:defRPr>
+          </a:pPr>
+          <a:endParaRPr lang="en-US"/>
+        </a:p>
+      </c:txPr>
+    </c:legend>
+    <c:plotVisOnly val="1"/>
+    <c:dispBlanksAs val="gap"/>
+    <c:extLst>
+      <c:ext xmlns:c16r3="http://schemas.microsoft.com/office/drawing/2017/03/chart" uri="{56B9EC1D-385E-4148-901F-78D8002777C0}">
+        <c16r3:dataDisplayOptions16>
+          <c16r3:dispNaAsBlank val="1"/>
+        </c16r3:dataDisplayOptions16>
+      </c:ext>
+    </c:extLst>
+    <c:showDLblsOverMax val="0"/>
+  </c:chart>
+  <c:spPr>
+    <a:solidFill>
+      <a:schemeClr val="lt1"/>
+    </a:solidFill>
+    <a:ln w="9525" cap="flat" cmpd="sng" algn="ctr">
+      <a:solidFill>
+        <a:schemeClr val="tx1">
+          <a:lumMod val="15000"/>
+          <a:lumOff val="85000"/>
+        </a:schemeClr>
+      </a:solidFill>
+      <a:round/>
+    </a:ln>
+    <a:effectLst/>
+  </c:spPr>
+  <c:txPr>
+    <a:bodyPr/>
+    <a:lstStyle/>
+    <a:p>
+      <a:pPr>
+        <a:defRPr/>
+      </a:pPr>
+      <a:endParaRPr lang="en-US"/>
+    </a:p>
+  </c:txPr>
+  <c:externalData r:id="rId3">
+    <c:autoUpdate val="0"/>
+  </c:externalData>
+</c:chartSpace>
+</file>
+
+<file path=word/charts/colors1.xml><?xml version="1.0" encoding="utf-8"?>
+<cs:colorStyle xmlns:cs="http://schemas.microsoft.com/office/drawing/2012/chartStyle" xmlns:a="http://schemas.openxmlformats.org/drawingml/2006/main" meth="cycle" id="10">
+  <a:schemeClr val="accent1"/>
+  <a:schemeClr val="accent2"/>
+  <a:schemeClr val="accent3"/>
+  <a:schemeClr val="accent4"/>
+  <a:schemeClr val="accent5"/>
+  <a:schemeClr val="accent6"/>
+  <cs:variation/>
+  <cs:variation>
+    <a:lumMod val="60000"/>
+  </cs:variation>
+  <cs:variation>
+    <a:lumMod val="80000"/>
+    <a:lumOff val="20000"/>
+  </cs:variation>
+  <cs:variation>
+    <a:lumMod val="80000"/>
+  </cs:variation>
+  <cs:variation>
+    <a:lumMod val="60000"/>
+    <a:lumOff val="40000"/>
+  </cs:variation>
+  <cs:variation>
+    <a:lumMod val="50000"/>
+  </cs:variation>
+  <cs:variation>
+    <a:lumMod val="70000"/>
+    <a:lumOff val="30000"/>
+  </cs:variation>
+  <cs:variation>
+    <a:lumMod val="70000"/>
+  </cs:variation>
+  <cs:variation>
+    <a:lumMod val="50000"/>
+    <a:lumOff val="50000"/>
+  </cs:variation>
+</cs:colorStyle>
+</file>
+
+<file path=word/charts/style1.xml><?xml version="1.0" encoding="utf-8"?>
+<cs:chartStyle xmlns:cs="http://schemas.microsoft.com/office/drawing/2012/chartStyle" xmlns:a="http://schemas.openxmlformats.org/drawingml/2006/main" id="202">
+  <cs:axisTitle>
+    <cs:lnRef idx="0"/>
+    <cs:fillRef idx="0"/>
+    <cs:effectRef idx="0"/>
+    <cs:fontRef idx="minor">
+      <a:schemeClr val="tx1">
+        <a:lumMod val="65000"/>
+        <a:lumOff val="35000"/>
+      </a:schemeClr>
+    </cs:fontRef>
+    <cs:defRPr sz="900" kern="1200" cap="all"/>
+  </cs:axisTitle>
+  <cs:categoryAxis>
+    <cs:lnRef idx="0"/>
+    <cs:fillRef idx="0"/>
+    <cs:effectRef idx="0"/>
+    <cs:fontRef idx="minor">
+      <a:schemeClr val="tx1">
+        <a:lumMod val="65000"/>
+        <a:lumOff val="35000"/>
+      </a:schemeClr>
+    </cs:fontRef>
+    <cs:spPr>
+      <a:ln w="9525" cap="flat" cmpd="sng" algn="ctr">
+        <a:solidFill>
+          <a:schemeClr val="tx1">
+            <a:lumMod val="15000"/>
+            <a:lumOff val="85000"/>
+          </a:schemeClr>
+        </a:solidFill>
+        <a:round/>
+      </a:ln>
+    </cs:spPr>
+    <cs:defRPr sz="800" kern="1200" cap="all" spc="120" normalizeH="0" baseline="0"/>
+  </cs:categoryAxis>
+  <cs:chartArea mods="allowNoFillOverride allowNoLineOverride">
+    <cs:lnRef idx="0"/>
+    <cs:fillRef idx="0"/>
+    <cs:effectRef idx="0"/>
+    <cs:fontRef idx="minor">
+      <a:schemeClr val="dk1"/>
+    </cs:fontRef>
+    <cs:spPr>
+      <a:solidFill>
+        <a:schemeClr val="lt1"/>
+      </a:solidFill>
+      <a:ln w="9525" cap="flat" cmpd="sng" algn="ctr">
+        <a:solidFill>
+          <a:schemeClr val="tx1">
+            <a:lumMod val="15000"/>
+            <a:lumOff val="85000"/>
+          </a:schemeClr>
+        </a:solidFill>
+        <a:round/>
+      </a:ln>
+    </cs:spPr>
+    <cs:defRPr sz="900" kern="1200"/>
+  </cs:chartArea>
+  <cs:dataLabel>
+    <cs:lnRef idx="0"/>
+    <cs:fillRef idx="0"/>
+    <cs:effectRef idx="0"/>
+    <cs:fontRef idx="minor">
+      <a:schemeClr val="tx1">
+        <a:lumMod val="50000"/>
+        <a:lumOff val="50000"/>
+      </a:schemeClr>
+    </cs:fontRef>
+    <cs:defRPr sz="800" b="0" i="0" u="none" strike="noStrike" kern="1200" baseline="0"/>
+    <cs:bodyPr rot="-5400000" spcFirstLastPara="1" vertOverflow="clip" horzOverflow="clip" vert="horz" wrap="square" lIns="38100" tIns="19050" rIns="38100" bIns="19050" anchor="ctr" anchorCtr="1">
+      <a:spAutoFit/>
+    </cs:bodyPr>
+  </cs:dataLabel>
+  <cs:dataLabelCallout>
+    <cs:lnRef idx="0"/>
+    <cs:fillRef idx="0"/>
+    <cs:effectRef idx="0"/>
+    <cs:fontRef idx="minor">
+      <a:schemeClr val="dk1">
+        <a:lumMod val="65000"/>
+        <a:lumOff val="35000"/>
+      </a:schemeClr>
+    </cs:fontRef>
+    <cs:spPr>
+      <a:solidFill>
+        <a:schemeClr val="lt1"/>
+      </a:solidFill>
+      <a:ln>
+        <a:solidFill>
+          <a:schemeClr val="dk1">
+            <a:lumMod val="25000"/>
+            <a:lumOff val="75000"/>
+          </a:schemeClr>
+        </a:solidFill>
+      </a:ln>
+    </cs:spPr>
+    <cs:defRPr sz="900" kern="1200"/>
+    <cs:bodyPr rot="0" spcFirstLastPara="1" vertOverflow="clip" horzOverflow="clip" vert="horz" wrap="square" lIns="36576" tIns="18288" rIns="36576" bIns="18288" anchor="ctr" anchorCtr="1">
+      <a:spAutoFit/>
+    </cs:bodyPr>
+  </cs:dataLabelCallout>
+  <cs:dataPoint>
+    <cs:lnRef idx="0"/>
+    <cs:fillRef idx="0">
+      <cs:styleClr val="auto"/>
+    </cs:fillRef>
+    <cs:effectRef idx="0"/>
+    <cs:fontRef idx="minor">
+      <a:schemeClr val="dk1"/>
+    </cs:fontRef>
+    <cs:spPr>
+      <a:solidFill>
+        <a:schemeClr val="phClr"/>
+      </a:solidFill>
+    </cs:spPr>
+  </cs:dataPoint>
+  <cs:dataPoint3D>
+    <cs:lnRef idx="0"/>
+    <cs:fillRef idx="0">
+      <cs:styleClr val="auto"/>
+    </cs:fillRef>
+    <cs:effectRef idx="0"/>
+    <cs:fontRef idx="minor">
+      <a:schemeClr val="dk1"/>
+    </cs:fontRef>
+    <cs:spPr>
+      <a:solidFill>
+        <a:schemeClr val="phClr"/>
+      </a:solidFill>
+    </cs:spPr>
+  </cs:dataPoint3D>
+  <cs:dataPointLine>
+    <cs:lnRef idx="0">
+      <cs:styleClr val="auto"/>
+    </cs:lnRef>
+    <cs:fillRef idx="0"/>
+    <cs:effectRef idx="0"/>
+    <cs:fontRef idx="minor">
+      <a:schemeClr val="dk1"/>
+    </cs:fontRef>
+    <cs:spPr>
+      <a:ln w="22225" cap="rnd">
+        <a:solidFill>
+          <a:schemeClr val="phClr"/>
+        </a:solidFill>
+        <a:round/>
+      </a:ln>
+    </cs:spPr>
+  </cs:dataPointLine>
+  <cs:dataPointMarker>
+    <cs:lnRef idx="0">
+      <cs:styleClr val="auto"/>
+    </cs:lnRef>
+    <cs:fillRef idx="0">
+      <cs:styleClr val="auto"/>
+    </cs:fillRef>
+    <cs:effectRef idx="0"/>
+    <cs:fontRef idx="minor">
+      <a:schemeClr val="dk1"/>
+    </cs:fontRef>
+    <cs:spPr>
+      <a:solidFill>
+        <a:schemeClr val="phClr"/>
+      </a:solidFill>
+      <a:ln w="9525">
+        <a:solidFill>
+          <a:schemeClr val="phClr"/>
+        </a:solidFill>
+        <a:round/>
+      </a:ln>
+    </cs:spPr>
+  </cs:dataPointMarker>
+  <cs:dataPointMarkerLayout size="6"/>
+  <cs:dataPointWireframe>
+    <cs:lnRef idx="0">
+      <cs:styleClr val="auto"/>
+    </cs:lnRef>
+    <cs:fillRef idx="0"/>
+    <cs:effectRef idx="0"/>
+    <cs:fontRef idx="minor">
+      <a:schemeClr val="dk1"/>
+    </cs:fontRef>
+    <cs:spPr>
+      <a:ln w="9525" cap="rnd">
+        <a:solidFill>
+          <a:schemeClr val="phClr"/>
+        </a:solidFill>
+        <a:round/>
+      </a:ln>
+    </cs:spPr>
+  </cs:dataPointWireframe>
+  <cs:dataTable>
+    <cs:lnRef idx="0"/>
+    <cs:fillRef idx="0"/>
+    <cs:effectRef idx="0"/>
+    <cs:fontRef idx="minor">
+      <a:schemeClr val="tx1">
+        <a:lumMod val="65000"/>
+        <a:lumOff val="35000"/>
+      </a:schemeClr>
+    </cs:fontRef>
+    <cs:spPr>
+      <a:ln w="9525">
+        <a:solidFill>
+          <a:schemeClr val="tx1">
+            <a:lumMod val="15000"/>
+            <a:lumOff val="85000"/>
+          </a:schemeClr>
+        </a:solidFill>
+      </a:ln>
+    </cs:spPr>
+    <cs:defRPr sz="900" kern="1200"/>
+  </cs:dataTable>
+  <cs:downBar>
+    <cs:lnRef idx="0"/>
+    <cs:fillRef idx="0"/>
+    <cs:effectRef idx="0"/>
+    <cs:fontRef idx="minor">
+      <a:schemeClr val="dk1"/>
+    </cs:fontRef>
+    <cs:spPr>
+      <a:solidFill>
+        <a:schemeClr val="dk1">
+          <a:lumMod val="75000"/>
+          <a:lumOff val="25000"/>
+        </a:schemeClr>
+      </a:solidFill>
+      <a:ln w="9525">
+        <a:solidFill>
+          <a:schemeClr val="tx1">
+            <a:lumMod val="15000"/>
+            <a:lumOff val="85000"/>
+          </a:schemeClr>
+        </a:solidFill>
+      </a:ln>
+    </cs:spPr>
+  </cs:downBar>
+  <cs:dropLine>
+    <cs:lnRef idx="0"/>
+    <cs:fillRef idx="0"/>
+    <cs:effectRef idx="0"/>
+    <cs:fontRef idx="minor">
+      <a:schemeClr val="dk1"/>
+    </cs:fontRef>
+    <cs:spPr>
+      <a:ln w="9525">
+        <a:solidFill>
+          <a:schemeClr val="tx1">
+            <a:lumMod val="35000"/>
+            <a:lumOff val="65000"/>
+          </a:schemeClr>
+        </a:solidFill>
+      </a:ln>
+    </cs:spPr>
+  </cs:dropLine>
+  <cs:errorBar>
+    <cs:lnRef idx="0"/>
+    <cs:fillRef idx="0"/>
+    <cs:effectRef idx="0"/>
+    <cs:fontRef idx="minor">
+      <a:schemeClr val="dk1"/>
+    </cs:fontRef>
+    <cs:spPr>
+      <a:ln w="9525">
+        <a:solidFill>
+          <a:schemeClr val="tx1">
+            <a:lumMod val="65000"/>
+            <a:lumOff val="35000"/>
+          </a:schemeClr>
+        </a:solidFill>
+        <a:round/>
+      </a:ln>
+    </cs:spPr>
+  </cs:errorBar>
+  <cs:floor>
+    <cs:lnRef idx="0"/>
+    <cs:fillRef idx="0"/>
+    <cs:effectRef idx="0"/>
+    <cs:fontRef idx="minor">
+      <a:schemeClr val="dk1"/>
+    </cs:fontRef>
+  </cs:floor>
+  <cs:gridlineMajor>
+    <cs:lnRef idx="0"/>
+    <cs:fillRef idx="0"/>
+    <cs:effectRef idx="0"/>
+    <cs:fontRef idx="minor">
+      <a:schemeClr val="dk1"/>
+    </cs:fontRef>
+    <cs:spPr>
+      <a:ln w="9525" cap="flat" cmpd="sng" algn="ctr">
+        <a:solidFill>
+          <a:schemeClr val="tx1">
+            <a:lumMod val="15000"/>
+            <a:lumOff val="85000"/>
+          </a:schemeClr>
+        </a:solidFill>
+        <a:round/>
+      </a:ln>
+    </cs:spPr>
+  </cs:gridlineMajor>
+  <cs:gridlineMinor>
+    <cs:lnRef idx="0"/>
+    <cs:fillRef idx="0"/>
+    <cs:effectRef idx="0"/>
+    <cs:fontRef idx="minor">
+      <a:schemeClr val="dk1"/>
+    </cs:fontRef>
+    <cs:spPr>
+      <a:ln>
+        <a:solidFill>
+          <a:schemeClr val="tx1">
+            <a:lumMod val="5000"/>
+            <a:lumOff val="95000"/>
+          </a:schemeClr>
+        </a:solidFill>
+      </a:ln>
+    </cs:spPr>
+  </cs:gridlineMinor>
+  <cs:hiLoLine>
+    <cs:lnRef idx="0"/>
+    <cs:fillRef idx="0"/>
+    <cs:effectRef idx="0"/>
+    <cs:fontRef idx="minor">
+      <a:schemeClr val="dk1"/>
+    </cs:fontRef>
+    <cs:spPr>
+      <a:ln w="9525">
+        <a:solidFill>
+          <a:schemeClr val="tx1">
+            <a:lumMod val="50000"/>
+            <a:lumOff val="50000"/>
+          </a:schemeClr>
+        </a:solidFill>
+      </a:ln>
+    </cs:spPr>
+  </cs:hiLoLine>
+  <cs:leaderLine>
+    <cs:lnRef idx="0"/>
+    <cs:fillRef idx="0"/>
+    <cs:effectRef idx="0"/>
+    <cs:fontRef idx="minor">
+      <a:schemeClr val="dk1"/>
+    </cs:fontRef>
+    <cs:spPr>
+      <a:ln w="9525">
+        <a:solidFill>
+          <a:schemeClr val="tx1">
+            <a:lumMod val="35000"/>
+            <a:lumOff val="65000"/>
+          </a:schemeClr>
+        </a:solidFill>
+      </a:ln>
+    </cs:spPr>
+  </cs:leaderLine>
+  <cs:legend>
+    <cs:lnRef idx="0"/>
+    <cs:fillRef idx="0"/>
+    <cs:effectRef idx="0"/>
+    <cs:fontRef idx="minor">
+      <a:schemeClr val="tx1">
+        <a:lumMod val="65000"/>
+        <a:lumOff val="35000"/>
+      </a:schemeClr>
+    </cs:fontRef>
+    <cs:defRPr sz="900" kern="1200"/>
+  </cs:legend>
+  <cs:plotArea mods="allowNoFillOverride allowNoLineOverride">
+    <cs:lnRef idx="0"/>
+    <cs:fillRef idx="0"/>
+    <cs:effectRef idx="0"/>
+    <cs:fontRef idx="minor">
+      <a:schemeClr val="dk1"/>
+    </cs:fontRef>
+  </cs:plotArea>
+  <cs:plotArea3D mods="allowNoFillOverride allowNoLineOverride">
+    <cs:lnRef idx="0"/>
+    <cs:fillRef idx="0"/>
+    <cs:effectRef idx="0"/>
+    <cs:fontRef idx="minor">
+      <a:schemeClr val="dk1"/>
+    </cs:fontRef>
+  </cs:plotArea3D>
+  <cs:seriesAxis>
+    <cs:lnRef idx="0"/>
+    <cs:fillRef idx="0"/>
+    <cs:effectRef idx="0"/>
+    <cs:fontRef idx="minor">
+      <a:schemeClr val="tx1">
+        <a:lumMod val="65000"/>
+        <a:lumOff val="35000"/>
+      </a:schemeClr>
+    </cs:fontRef>
+    <cs:spPr>
+      <a:ln w="9525" cap="flat" cmpd="sng" algn="ctr">
+        <a:solidFill>
+          <a:schemeClr val="tx1">
+            <a:lumMod val="15000"/>
+            <a:lumOff val="85000"/>
+          </a:schemeClr>
+        </a:solidFill>
+        <a:round/>
+      </a:ln>
+    </cs:spPr>
+    <cs:defRPr sz="900" kern="1200"/>
+  </cs:seriesAxis>
+  <cs:seriesLine>
+    <cs:lnRef idx="0"/>
+    <cs:fillRef idx="0"/>
+    <cs:effectRef idx="0"/>
+    <cs:fontRef idx="minor">
+      <a:schemeClr val="dk1"/>
+    </cs:fontRef>
+    <cs:spPr>
+      <a:ln w="9525">
+        <a:solidFill>
+          <a:schemeClr val="tx1">
+            <a:lumMod val="35000"/>
+            <a:lumOff val="65000"/>
+          </a:schemeClr>
+        </a:solidFill>
+        <a:round/>
+      </a:ln>
+    </cs:spPr>
+  </cs:seriesLine>
+  <cs:title>
+    <cs:lnRef idx="0"/>
+    <cs:fillRef idx="0"/>
+    <cs:effectRef idx="0"/>
+    <cs:fontRef idx="minor">
+      <a:schemeClr val="tx1">
+        <a:lumMod val="65000"/>
+        <a:lumOff val="35000"/>
+      </a:schemeClr>
+    </cs:fontRef>
+    <cs:defRPr sz="1600" b="1" kern="1200" cap="all" spc="120" normalizeH="0" baseline="0"/>
+  </cs:title>
+  <cs:trendline>
+    <cs:lnRef idx="0">
+      <cs:styleClr val="auto"/>
+    </cs:lnRef>
+    <cs:fillRef idx="0"/>
+    <cs:effectRef idx="0"/>
+    <cs:fontRef idx="minor">
+      <a:schemeClr val="dk1"/>
+    </cs:fontRef>
+    <cs:spPr>
+      <a:ln w="19050" cap="rnd">
+        <a:solidFill>
+          <a:schemeClr val="phClr"/>
+        </a:solidFill>
+        <a:prstDash val="sysDash"/>
+      </a:ln>
+    </cs:spPr>
+  </cs:trendline>
+  <cs:trendlineLabel>
+    <cs:lnRef idx="0"/>
+    <cs:fillRef idx="0"/>
+    <cs:effectRef idx="0"/>
+    <cs:fontRef idx="minor">
+      <a:schemeClr val="tx1">
+        <a:lumMod val="65000"/>
+        <a:lumOff val="35000"/>
+      </a:schemeClr>
+    </cs:fontRef>
+    <cs:defRPr sz="800" kern="1200"/>
+  </cs:trendlineLabel>
+  <cs:upBar>
+    <cs:lnRef idx="0"/>
+    <cs:fillRef idx="0"/>
+    <cs:effectRef idx="0"/>
+    <cs:fontRef idx="minor">
+      <a:schemeClr val="dk1"/>
+    </cs:fontRef>
+    <cs:spPr>
+      <a:solidFill>
+        <a:schemeClr val="lt1"/>
+      </a:solidFill>
+      <a:ln w="9525">
+        <a:solidFill>
+          <a:schemeClr val="tx1">
+            <a:lumMod val="65000"/>
+            <a:lumOff val="35000"/>
+          </a:schemeClr>
+        </a:solidFill>
+      </a:ln>
+    </cs:spPr>
+  </cs:upBar>
+  <cs:valueAxis>
+    <cs:lnRef idx="0"/>
+    <cs:fillRef idx="0"/>
+    <cs:effectRef idx="0"/>
+    <cs:fontRef idx="minor">
+      <a:schemeClr val="tx1">
+        <a:lumMod val="65000"/>
+        <a:lumOff val="35000"/>
+      </a:schemeClr>
+    </cs:fontRef>
+    <cs:spPr>
+      <a:ln w="9525" cap="flat" cmpd="sng" algn="ctr">
+        <a:solidFill>
+          <a:schemeClr val="dk1">
+            <a:lumMod val="15000"/>
+            <a:lumOff val="85000"/>
+          </a:schemeClr>
+        </a:solidFill>
+        <a:round/>
+      </a:ln>
+    </cs:spPr>
+    <cs:defRPr sz="900" kern="1200"/>
+  </cs:valueAxis>
+  <cs:wall>
+    <cs:lnRef idx="0"/>
+    <cs:fillRef idx="0"/>
+    <cs:effectRef idx="0"/>
+    <cs:fontRef idx="minor">
+      <a:schemeClr val="dk1"/>
+    </cs:fontRef>
+  </cs:wall>
+</cs:chartStyle>
+</file>
+
 <file path=word/theme/theme1.xml><?xml version="1.0" encoding="utf-8"?>
 <a:theme xmlns:a="http://schemas.openxmlformats.org/drawingml/2006/main" name="Office Theme">
   <a:themeElements>
@@ -8491,7 +9947,7 @@
 </file>
 
 <file path=customXml/itemProps2.xml><?xml version="1.0" encoding="utf-8"?>
-<ds:datastoreItem xmlns:ds="http://schemas.openxmlformats.org/officeDocument/2006/customXml" ds:itemID="{0CCFEAA5-CCF5-4DE2-B852-B3B49F307326}">
+<ds:datastoreItem xmlns:ds="http://schemas.openxmlformats.org/officeDocument/2006/customXml" ds:itemID="{D408C117-5493-4753-AB24-2789648A9B60}">
   <ds:schemaRefs>
     <ds:schemaRef ds:uri="http://schemas.openxmlformats.org/officeDocument/2006/bibliography"/>
   </ds:schemaRefs>

</xml_diff>

<commit_message>
Added makefile and read me
</commit_message>
<xml_diff>
--- a/I/report.docx
+++ b/I/report.docx
@@ -1,6 +1,6 @@
 
 <file path=word/document.xml><?xml version="1.0" encoding="utf-8"?>
-<w:document xmlns:wpc="http://schemas.microsoft.com/office/word/2010/wordprocessingCanvas" xmlns:cx="http://schemas.microsoft.com/office/drawing/2014/chartex" xmlns:cx1="http://schemas.microsoft.com/office/drawing/2015/9/8/chartex" xmlns:cx2="http://schemas.microsoft.com/office/drawing/2015/10/21/chartex" xmlns:cx3="http://schemas.microsoft.com/office/drawing/2016/5/9/chartex" xmlns:cx4="http://schemas.microsoft.com/office/drawing/2016/5/10/chartex" xmlns:cx5="http://schemas.microsoft.com/office/drawing/2016/5/11/chartex" xmlns:cx6="http://schemas.microsoft.com/office/drawing/2016/5/12/chartex" xmlns:cx7="http://schemas.microsoft.com/office/drawing/2016/5/13/chartex" xmlns:cx8="http://schemas.microsoft.com/office/drawing/2016/5/14/chartex" xmlns:mc="http://schemas.openxmlformats.org/markup-compatibility/2006" xmlns:aink="http://schemas.microsoft.com/office/drawing/2016/ink" xmlns:am3d="http://schemas.microsoft.com/office/drawing/2017/model3d" xmlns:o="urn:schemas-microsoft-com:office:office" xmlns:r="http://schemas.openxmlformats.org/officeDocument/2006/relationships" xmlns:m="http://schemas.openxmlformats.org/officeDocument/2006/math" xmlns:v="urn:schemas-microsoft-com:vml" xmlns:wp14="http://schemas.microsoft.com/office/word/2010/wordprocessingDrawing" xmlns:wp="http://schemas.openxmlformats.org/drawingml/2006/wordprocessingDrawing" xmlns:w10="urn:schemas-microsoft-com:office:word" xmlns:w="http://schemas.openxmlformats.org/wordprocessingml/2006/main" xmlns:w14="http://schemas.microsoft.com/office/word/2010/wordml" xmlns:w15="http://schemas.microsoft.com/office/word/2012/wordml" xmlns:w16cid="http://schemas.microsoft.com/office/word/2016/wordml/cid" xmlns:w16se="http://schemas.microsoft.com/office/word/2015/wordml/symex" xmlns:wpg="http://schemas.microsoft.com/office/word/2010/wordprocessingGroup" xmlns:wpi="http://schemas.microsoft.com/office/word/2010/wordprocessingInk" xmlns:wne="http://schemas.microsoft.com/office/word/2006/wordml" xmlns:wps="http://schemas.microsoft.com/office/word/2010/wordprocessingShape" mc:Ignorable="w14 w15 w16se w16cid wp14">
+<w:document xmlns:wpc="http://schemas.microsoft.com/office/word/2010/wordprocessingCanvas" xmlns:mo="http://schemas.microsoft.com/office/mac/office/2008/main" xmlns:mc="http://schemas.openxmlformats.org/markup-compatibility/2006" xmlns:mv="urn:schemas-microsoft-com:mac:vml" xmlns:o="urn:schemas-microsoft-com:office:office" xmlns:r="http://schemas.openxmlformats.org/officeDocument/2006/relationships" xmlns:m="http://schemas.openxmlformats.org/officeDocument/2006/math" xmlns:v="urn:schemas-microsoft-com:vml" xmlns:wp14="http://schemas.microsoft.com/office/word/2010/wordprocessingDrawing" xmlns:wp="http://schemas.openxmlformats.org/drawingml/2006/wordprocessingDrawing" xmlns:w10="urn:schemas-microsoft-com:office:word" xmlns:w="http://schemas.openxmlformats.org/wordprocessingml/2006/main" xmlns:w14="http://schemas.microsoft.com/office/word/2010/wordml" xmlns:w15="http://schemas.microsoft.com/office/word/2012/wordml" xmlns:wpg="http://schemas.microsoft.com/office/word/2010/wordprocessingGroup" xmlns:wpi="http://schemas.microsoft.com/office/word/2010/wordprocessingInk" xmlns:wne="http://schemas.microsoft.com/office/word/2006/wordml" xmlns:wps="http://schemas.microsoft.com/office/word/2010/wordprocessingShape" mc:Ignorable="w14 w15 wp14">
   <w:body>
     <w:sdt>
       <w:sdtPr>
@@ -3434,9 +3434,9 @@
               </mc:Choice>
               <mc:Fallback>
                 <w:pict>
-                  <v:group w14:anchorId="09B8DBF2" id="Group 2" o:spid="_x0000_s1026" style="position:absolute;margin-left:0;margin-top:0;width:172.8pt;height:718.55pt;z-index:-251657216;mso-width-percent:330;mso-height-percent:950;mso-left-percent:40;mso-position-horizontal-relative:page;mso-position-vertical:center;mso-position-vertical-relative:page;mso-width-percent:330;mso-height-percent:950;mso-left-percent:40" coordsize="21945,91257" o:gfxdata="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">
-                    <v:rect id="Rectangle 3" o:spid="_x0000_s1027" style="position:absolute;width:1945;height:91257;visibility:visible;mso-wrap-style:square;v-text-anchor:middle" o:gfxdata="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" fillcolor="#44546a [3215]" stroked="f" strokeweight="1pt"/>
-                    <v:shapetype id="_x0000_t15" coordsize="21600,21600" o:spt="15" adj="16200" path="m@0,l,,,21600@0,21600,21600,10800xe">
+                  <v:group w14:anchorId="09B8DBF2" id="Group 2" o:spid="_x0000_s1026" style="position:absolute;margin-left:0;margin-top:0;width:172.8pt;height:718.55pt;z-index:-251657216;mso-width-percent:330;mso-height-percent:950;mso-left-percent:40;mso-position-horizontal-relative:page;mso-position-vertical:center;mso-position-vertical-relative:page;mso-width-percent:330;mso-height-percent:950;mso-left-percent:40" coordsize="2194560,9125712" o:gfxdata="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">
+                    <v:rect id="Rectangle 3" o:spid="_x0000_s1027" style="position:absolute;width:194535;height:9125712;visibility:visible;mso-wrap-style:square;v-text-anchor:middle" o:gfxdata="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" fillcolor="#44546a [3215]" stroked="f" strokeweight="1pt"/>
+                    <v:shapetype id="_x0000_t15" coordsize="21600,21600" o:spt="15" adj="16200" path="m@0,0l0,,,21600@0,21600,21600,10800xe">
                       <v:stroke joinstyle="miter"/>
                       <v:formulas>
                         <v:f eqn="val #0"/>
@@ -3447,7 +3447,7 @@
                         <v:h position="#0,topLeft" xrange="0,21600"/>
                       </v:handles>
                     </v:shapetype>
-                    <v:shape id="Pentagon 4" o:spid="_x0000_s1028" type="#_x0000_t15" style="position:absolute;top:14668;width:21945;height:5521;visibility:visible;mso-wrap-style:square;v-text-anchor:middle" o:gfxdata="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" adj="18883" fillcolor="#5b9bd5 [3204]" stroked="f" strokeweight="1pt">
+                    <v:shape id="Pentagon 4" o:spid="_x0000_s1028" type="#_x0000_t15" style="position:absolute;top:1466850;width:2194560;height:552055;visibility:visible;mso-wrap-style:square;v-text-anchor:middle" o:gfxdata="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" adj="18883" fillcolor="#5b9bd5 [3204]" stroked="f" strokeweight="1pt">
                       <v:textbox inset=",0,14.4pt,0">
                         <w:txbxContent>
                           <w:sdt>
@@ -3494,99 +3494,99 @@
                         </w:txbxContent>
                       </v:textbox>
                     </v:shape>
-                    <v:group id="Group 5" o:spid="_x0000_s1029" style="position:absolute;left:762;top:42100;width:20574;height:49103" coordorigin="806,42118" coordsize="13062,31210" o:gfxdata="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">
-                      <v:group id="Group 6" o:spid="_x0000_s1030" style="position:absolute;left:1410;top:42118;width:10478;height:31210" coordorigin="1410,42118" coordsize="10477,31210" o:gfxdata="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">
+                    <v:group id="Group 5" o:spid="_x0000_s1029" style="position:absolute;left:76200;top:4210050;width:2057400;height:4910328" coordorigin="80645,4211812" coordsize="1306273,3121026" o:gfxdata="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">
+                      <v:group id="Group 6" o:spid="_x0000_s1030" style="position:absolute;left:141062;top:4211812;width:1047750;height:3121026" coordorigin="141062,4211812" coordsize="1047750,3121026" o:gfxdata="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">
                         <o:lock v:ext="edit" aspectratio="t"/>
-                        <v:shape id="Freeform 20" o:spid="_x0000_s1031" style="position:absolute;left:3696;top:62168;width:1937;height:6985;visibility:visible;mso-wrap-style:square;v-text-anchor:top" coordsize="122,440" o:gfxdata="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" path="m,l39,152,84,304r38,113l122,440,76,306,39,180,6,53,,xe" fillcolor="#44546a [3215]" strokecolor="#44546a [3215]" strokeweight="0">
+                        <v:shape id="Freeform 20" o:spid="_x0000_s1031" style="position:absolute;left:369662;top:6216825;width:193675;height:698500;visibility:visible;mso-wrap-style:square;v-text-anchor:top" coordsize="122,440" o:gfxdata="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" path="m0,0l39,152,84,304,122,417,122,440,76,306,39,180,6,53,,0xe" fillcolor="#44546a [3215]" strokecolor="#44546a [3215]" strokeweight="0">
                           <v:path arrowok="t" o:connecttype="custom" o:connectlocs="0,0;61913,241300;133350,482600;193675,661988;193675,698500;120650,485775;61913,285750;9525,84138;0,0" o:connectangles="0,0,0,0,0,0,0,0,0"/>
                         </v:shape>
-                        <v:shape id="Freeform 21" o:spid="_x0000_s1032" style="position:absolute;left:5728;top:69058;width:1842;height:4270;visibility:visible;mso-wrap-style:square;v-text-anchor:top" coordsize="116,269" o:gfxdata="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" path="m,l8,19,37,93r30,74l116,269r-8,l60,169,30,98,1,25,,xe" fillcolor="#44546a [3215]" strokecolor="#44546a [3215]" strokeweight="0">
+                        <v:shape id="Freeform 21" o:spid="_x0000_s1032" style="position:absolute;left:572862;top:6905800;width:184150;height:427038;visibility:visible;mso-wrap-style:square;v-text-anchor:top" coordsize="116,269" o:gfxdata="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" path="m0,0l8,19,37,93,67,167,116,269,108,269,60,169,30,98,1,25,,0xe" fillcolor="#44546a [3215]" strokecolor="#44546a [3215]" strokeweight="0">
                           <v:path arrowok="t" o:connecttype="custom" o:connectlocs="0,0;12700,30163;58738,147638;106363,265113;184150,427038;171450,427038;95250,268288;47625,155575;1588,39688;0,0" o:connectangles="0,0,0,0,0,0,0,0,0,0"/>
                         </v:shape>
-                        <v:shape id="Freeform 22" o:spid="_x0000_s1033" style="position:absolute;left:1410;top:42118;width:2223;height:20193;visibility:visible;mso-wrap-style:square;v-text-anchor:top" coordsize="140,1272" o:gfxdata="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" path="m,l,,1,79r2,80l12,317,23,476,39,634,58,792,83,948r24,138l135,1223r5,49l138,1262,105,1106,77,949,53,792,35,634,20,476,9,317,2,159,,79,,xe" fillcolor="#44546a [3215]" strokecolor="#44546a [3215]" strokeweight="0">
+                        <v:shape id="Freeform 22" o:spid="_x0000_s1033" style="position:absolute;left:141062;top:4211812;width:222250;height:2019300;visibility:visible;mso-wrap-style:square;v-text-anchor:top" coordsize="140,1272" o:gfxdata="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" path="m0,0l0,,1,79,3,159,12,317,23,476,39,634,58,792,83,948,107,1086,135,1223,140,1272,138,1262,105,1106,77,949,53,792,35,634,20,476,9,317,2,159,,79,,0xe" fillcolor="#44546a [3215]" strokecolor="#44546a [3215]" strokeweight="0">
                           <v:path arrowok="t" o:connecttype="custom" o:connectlocs="0,0;0,0;1588,125413;4763,252413;19050,503238;36513,755650;61913,1006475;92075,1257300;131763,1504950;169863,1724025;214313,1941513;222250,2019300;219075,2003425;166688,1755775;122238,1506538;84138,1257300;55563,1006475;31750,755650;14288,503238;3175,252413;0,125413;0,0" o:connectangles="0,0,0,0,0,0,0,0,0,0,0,0,0,0,0,0,0,0,0,0,0,0"/>
                         </v:shape>
-                        <v:shape id="Freeform 23" o:spid="_x0000_s1034" style="position:absolute;left:3410;top:48611;width:715;height:13557;visibility:visible;mso-wrap-style:square;v-text-anchor:top" coordsize="45,854" o:gfxdata="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" path="m45,r,l35,66r-9,67l14,267,6,401,3,534,6,669r8,134l18,854r,-3l9,814,8,803,1,669,,534,3,401,12,267,25,132,34,66,45,xe" fillcolor="#44546a [3215]" strokecolor="#44546a [3215]" strokeweight="0">
+                        <v:shape id="Freeform 23" o:spid="_x0000_s1034" style="position:absolute;left:341087;top:4861100;width:71438;height:1355725;visibility:visible;mso-wrap-style:square;v-text-anchor:top" coordsize="45,854" o:gfxdata="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" path="m45,0l45,,35,66,26,133,14,267,6,401,3,534,6,669,14,803,18,854,18,851,9,814,8,803,1,669,,534,3,401,12,267,25,132,34,66,45,0xe" fillcolor="#44546a [3215]" strokecolor="#44546a [3215]" strokeweight="0">
                           <v:path arrowok="t" o:connecttype="custom" o:connectlocs="71438,0;71438,0;55563,104775;41275,211138;22225,423863;9525,636588;4763,847725;9525,1062038;22225,1274763;28575,1355725;28575,1350963;14288,1292225;12700,1274763;1588,1062038;0,847725;4763,636588;19050,423863;39688,209550;53975,104775;71438,0" o:connectangles="0,0,0,0,0,0,0,0,0,0,0,0,0,0,0,0,0,0,0,0"/>
                         </v:shape>
-                        <v:shape id="Freeform 24" o:spid="_x0000_s1035" style="position:absolute;left:3633;top:62311;width:2444;height:9985;visibility:visible;mso-wrap-style:square;v-text-anchor:top" coordsize="154,629" o:gfxdata="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" path="m,l10,44r11,82l34,207r19,86l75,380r25,86l120,521r21,55l152,618r2,11l140,595,115,532,93,468,67,383,47,295,28,207,12,104,,xe" fillcolor="#44546a [3215]" strokecolor="#44546a [3215]" strokeweight="0">
+                        <v:shape id="Freeform 24" o:spid="_x0000_s1035" style="position:absolute;left:363312;top:6231112;width:244475;height:998538;visibility:visible;mso-wrap-style:square;v-text-anchor:top" coordsize="154,629" o:gfxdata="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" path="m0,0l10,44,21,126,34,207,53,293,75,380,100,466,120,521,141,576,152,618,154,629,140,595,115,532,93,468,67,383,47,295,28,207,12,104,,0xe" fillcolor="#44546a [3215]" strokecolor="#44546a [3215]" strokeweight="0">
                           <v:path arrowok="t" o:connecttype="custom" o:connectlocs="0,0;15875,69850;33338,200025;53975,328613;84138,465138;119063,603250;158750,739775;190500,827088;223838,914400;241300,981075;244475,998538;222250,944563;182563,844550;147638,742950;106363,608013;74613,468313;44450,328613;19050,165100;0,0" o:connectangles="0,0,0,0,0,0,0,0,0,0,0,0,0,0,0,0,0,0,0"/>
                         </v:shape>
-                        <v:shape id="Freeform 25" o:spid="_x0000_s1036" style="position:absolute;left:6204;top:72233;width:524;height:1095;visibility:visible;mso-wrap-style:square;v-text-anchor:top" coordsize="33,69" o:gfxdata="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" path="m,l33,69r-9,l12,35,,xe" fillcolor="#44546a [3215]" strokecolor="#44546a [3215]" strokeweight="0">
+                        <v:shape id="Freeform 25" o:spid="_x0000_s1036" style="position:absolute;left:620487;top:7223300;width:52388;height:109538;visibility:visible;mso-wrap-style:square;v-text-anchor:top" coordsize="33,69" o:gfxdata="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" path="m0,0l33,69,24,69,12,35,,0xe" fillcolor="#44546a [3215]" strokecolor="#44546a [3215]" strokeweight="0">
                           <v:path arrowok="t" o:connecttype="custom" o:connectlocs="0,0;52388,109538;38100,109538;19050,55563;0,0" o:connectangles="0,0,0,0,0"/>
                         </v:shape>
-                        <v:shape id="Freeform 26" o:spid="_x0000_s1037" style="position:absolute;left:3553;top:61533;width:238;height:1476;visibility:visible;mso-wrap-style:square;v-text-anchor:top" coordsize="15,93" o:gfxdata="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" path="m,l9,37r,3l15,93,5,49,,xe" fillcolor="#44546a [3215]" strokecolor="#44546a [3215]" strokeweight="0">
+                        <v:shape id="Freeform 26" o:spid="_x0000_s1037" style="position:absolute;left:355374;top:6153325;width:23813;height:147638;visibility:visible;mso-wrap-style:square;v-text-anchor:top" coordsize="15,93" o:gfxdata="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" path="m0,0l9,37,9,40,15,93,5,49,,0xe" fillcolor="#44546a [3215]" strokecolor="#44546a [3215]" strokeweight="0">
                           <v:path arrowok="t" o:connecttype="custom" o:connectlocs="0,0;14288,58738;14288,63500;23813,147638;7938,77788;0,0" o:connectangles="0,0,0,0,0,0"/>
                         </v:shape>
-                        <v:shape id="Freeform 27" o:spid="_x0000_s1038" style="position:absolute;left:5633;top:56897;width:6255;height:12161;visibility:visible;mso-wrap-style:square;v-text-anchor:top" coordsize="394,766" o:gfxdata="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" path="m394,r,l356,38,319,77r-35,40l249,160r-42,58l168,276r-37,63l98,402,69,467,45,535,26,604,14,673,7,746,6,766,,749r1,-5l7,673,21,603,40,533,65,466,94,400r33,-64l164,275r40,-60l248,158r34,-42l318,76,354,37,394,xe" fillcolor="#44546a [3215]" strokecolor="#44546a [3215]" strokeweight="0">
+                        <v:shape id="Freeform 27" o:spid="_x0000_s1038" style="position:absolute;left:563337;top:5689775;width:625475;height:1216025;visibility:visible;mso-wrap-style:square;v-text-anchor:top" coordsize="394,766" o:gfxdata="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" path="m394,0l394,,356,38,319,77,284,117,249,160,207,218,168,276,131,339,98,402,69,467,45,535,26,604,14,673,7,746,6,766,,749,1,744,7,673,21,603,40,533,65,466,94,400,127,336,164,275,204,215,248,158,282,116,318,76,354,37,394,0xe" fillcolor="#44546a [3215]" strokecolor="#44546a [3215]" strokeweight="0">
                           <v:path arrowok="t" o:connecttype="custom" o:connectlocs="625475,0;625475,0;565150,60325;506413,122238;450850,185738;395288,254000;328613,346075;266700,438150;207963,538163;155575,638175;109538,741363;71438,849313;41275,958850;22225,1068388;11113,1184275;9525,1216025;0,1189038;1588,1181100;11113,1068388;33338,957263;63500,846138;103188,739775;149225,635000;201613,533400;260350,436563;323850,341313;393700,250825;447675,184150;504825,120650;561975,58738;625475,0" o:connectangles="0,0,0,0,0,0,0,0,0,0,0,0,0,0,0,0,0,0,0,0,0,0,0,0,0,0,0,0,0,0,0"/>
                         </v:shape>
-                        <v:shape id="Freeform 28" o:spid="_x0000_s1039" style="position:absolute;left:5633;top:69153;width:571;height:3080;visibility:visible;mso-wrap-style:square;v-text-anchor:top" coordsize="36,194" o:gfxdata="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" path="m,l6,16r1,3l11,80r9,52l33,185r3,9l21,161,15,145,5,81,1,41,,xe" fillcolor="#44546a [3215]" strokecolor="#44546a [3215]" strokeweight="0">
+                        <v:shape id="Freeform 28" o:spid="_x0000_s1039" style="position:absolute;left:563337;top:6915325;width:57150;height:307975;visibility:visible;mso-wrap-style:square;v-text-anchor:top" coordsize="36,194" o:gfxdata="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" path="m0,0l6,16,7,19,11,80,20,132,33,185,36,194,21,161,15,145,5,81,1,41,,0xe" fillcolor="#44546a [3215]" strokecolor="#44546a [3215]" strokeweight="0">
                           <v:path arrowok="t" o:connecttype="custom" o:connectlocs="0,0;9525,25400;11113,30163;17463,127000;31750,209550;52388,293688;57150,307975;33338,255588;23813,230188;7938,128588;1588,65088;0,0" o:connectangles="0,0,0,0,0,0,0,0,0,0,0,0"/>
                         </v:shape>
-                        <v:shape id="Freeform 29" o:spid="_x0000_s1040" style="position:absolute;left:6077;top:72296;width:493;height:1032;visibility:visible;mso-wrap-style:square;v-text-anchor:top" coordsize="31,65" o:gfxdata="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" path="m,l31,65r-8,l,xe" fillcolor="#44546a [3215]" strokecolor="#44546a [3215]" strokeweight="0">
+                        <v:shape id="Freeform 29" o:spid="_x0000_s1040" style="position:absolute;left:607787;top:7229650;width:49213;height:103188;visibility:visible;mso-wrap-style:square;v-text-anchor:top" coordsize="31,65" o:gfxdata="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" path="m0,0l31,65,23,65,,0xe" fillcolor="#44546a [3215]" strokecolor="#44546a [3215]" strokeweight="0">
                           <v:path arrowok="t" o:connecttype="custom" o:connectlocs="0,0;49213,103188;36513,103188;0,0" o:connectangles="0,0,0,0"/>
                         </v:shape>
-                        <v:shape id="Freeform 30" o:spid="_x0000_s1041" style="position:absolute;left:5633;top:68788;width:111;height:666;visibility:visible;mso-wrap-style:square;v-text-anchor:top" coordsize="7,42" o:gfxdata="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" path="m,l6,17,7,42,6,39,,23,,xe" fillcolor="#44546a [3215]" strokecolor="#44546a [3215]" strokeweight="0">
+                        <v:shape id="Freeform 30" o:spid="_x0000_s1041" style="position:absolute;left:563337;top:6878812;width:11113;height:66675;visibility:visible;mso-wrap-style:square;v-text-anchor:top" coordsize="7,42" o:gfxdata="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" path="m0,0l6,17,7,42,6,39,,23,,0xe" fillcolor="#44546a [3215]" strokecolor="#44546a [3215]" strokeweight="0">
                           <v:path arrowok="t" o:connecttype="custom" o:connectlocs="0,0;9525,26988;11113,66675;9525,61913;0,36513;0,0" o:connectangles="0,0,0,0,0,0"/>
                         </v:shape>
-                        <v:shape id="Freeform 31" o:spid="_x0000_s1042" style="position:absolute;left:5871;top:71455;width:714;height:1873;visibility:visible;mso-wrap-style:square;v-text-anchor:top" coordsize="45,118" o:gfxdata="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" path="m,l6,16,21,49,33,84r12,34l44,118,13,53,11,42,,xe" fillcolor="#44546a [3215]" strokecolor="#44546a [3215]" strokeweight="0">
+                        <v:shape id="Freeform 31" o:spid="_x0000_s1042" style="position:absolute;left:587149;top:7145512;width:71438;height:187325;visibility:visible;mso-wrap-style:square;v-text-anchor:top" coordsize="45,118" o:gfxdata="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" path="m0,0l6,16,21,49,33,84,45,118,44,118,13,53,11,42,,0xe" fillcolor="#44546a [3215]" strokecolor="#44546a [3215]" strokeweight="0">
                           <v:path arrowok="t" o:connecttype="custom" o:connectlocs="0,0;9525,25400;33338,77788;52388,133350;71438,187325;69850,187325;20638,84138;17463,66675;0,0" o:connectangles="0,0,0,0,0,0,0,0,0"/>
                         </v:shape>
                       </v:group>
-                      <v:group id="Group 7" o:spid="_x0000_s1043" style="position:absolute;left:806;top:48269;width:13063;height:25059" coordorigin="806,46499" coordsize="8747,16779" o:gfxdata="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">
+                      <v:group id="Group 7" o:spid="_x0000_s1043" style="position:absolute;left:80645;top:4826972;width:1306273;height:2505863" coordorigin="80645,4649964" coordsize="874712,1677988" o:gfxdata="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">
                         <o:lock v:ext="edit" aspectratio="t"/>
-                        <v:shape id="Freeform 8" o:spid="_x0000_s1044" style="position:absolute;left:1187;top:51897;width:1984;height:7143;visibility:visible;mso-wrap-style:square;v-text-anchor:top" coordsize="125,450" o:gfxdata="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" path="m,l41,155,86,309r39,116l125,450,79,311,41,183,7,54,,xe" fillcolor="#44546a [3215]" strokecolor="#44546a [3215]" strokeweight="0">
+                        <v:shape id="Freeform 8" o:spid="_x0000_s1044" style="position:absolute;left:118745;top:5189714;width:198438;height:714375;visibility:visible;mso-wrap-style:square;v-text-anchor:top" coordsize="125,450" o:gfxdata="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" path="m0,0l41,155,86,309,125,425,125,450,79,311,41,183,7,54,,0xe" fillcolor="#44546a [3215]" strokecolor="#44546a [3215]" strokeweight="0">
                           <v:fill opacity="13107f"/>
                           <v:stroke opacity="13107f"/>
                           <v:path arrowok="t" o:connecttype="custom" o:connectlocs="0,0;65088,246063;136525,490538;198438,674688;198438,714375;125413,493713;65088,290513;11113,85725;0,0" o:connectangles="0,0,0,0,0,0,0,0,0"/>
                         </v:shape>
-                        <v:shape id="Freeform 9" o:spid="_x0000_s1045" style="position:absolute;left:3282;top:58913;width:1874;height:4366;visibility:visible;mso-wrap-style:square;v-text-anchor:top" coordsize="118,275" o:gfxdata="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" path="m,l8,20,37,96r32,74l118,275r-9,l61,174,30,100,,26,,xe" fillcolor="#44546a [3215]" strokecolor="#44546a [3215]" strokeweight="0">
+                        <v:shape id="Freeform 9" o:spid="_x0000_s1045" style="position:absolute;left:328295;top:5891389;width:187325;height:436563;visibility:visible;mso-wrap-style:square;v-text-anchor:top" coordsize="118,275" o:gfxdata="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" path="m0,0l8,20,37,96,69,170,118,275,109,275,61,174,30,100,,26,,0xe" fillcolor="#44546a [3215]" strokecolor="#44546a [3215]" strokeweight="0">
                           <v:fill opacity="13107f"/>
                           <v:stroke opacity="13107f"/>
                           <v:path arrowok="t" o:connecttype="custom" o:connectlocs="0,0;12700,31750;58738,152400;109538,269875;187325,436563;173038,436563;96838,276225;47625,158750;0,41275;0,0" o:connectangles="0,0,0,0,0,0,0,0,0,0"/>
                         </v:shape>
-                        <v:shape id="Freeform 10" o:spid="_x0000_s1046" style="position:absolute;left:806;top:50103;width:317;height:1921;visibility:visible;mso-wrap-style:square;v-text-anchor:top" coordsize="20,121" o:gfxdata="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" path="m,l16,72r4,49l18,112,,31,,xe" fillcolor="#44546a [3215]" strokecolor="#44546a [3215]" strokeweight="0">
+                        <v:shape id="Freeform 10" o:spid="_x0000_s1046" style="position:absolute;left:80645;top:5010327;width:31750;height:192088;visibility:visible;mso-wrap-style:square;v-text-anchor:top" coordsize="20,121" o:gfxdata="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" path="m0,0l16,72,20,121,18,112,,31,,0xe" fillcolor="#44546a [3215]" strokecolor="#44546a [3215]" strokeweight="0">
                           <v:fill opacity="13107f"/>
                           <v:stroke opacity="13107f"/>
                           <v:path arrowok="t" o:connecttype="custom" o:connectlocs="0,0;25400,114300;31750,192088;28575,177800;0,49213;0,0" o:connectangles="0,0,0,0,0,0"/>
                         </v:shape>
-                        <v:shape id="Freeform 12" o:spid="_x0000_s1047" style="position:absolute;left:1123;top:52024;width:2509;height:10207;visibility:visible;mso-wrap-style:square;v-text-anchor:top" coordsize="158,643" o:gfxdata="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" path="m,l11,46r11,83l36,211r19,90l76,389r27,87l123,533r21,55l155,632r3,11l142,608,118,544,95,478,69,391,47,302,29,212,13,107,,xe" fillcolor="#44546a [3215]" strokecolor="#44546a [3215]" strokeweight="0">
+                        <v:shape id="Freeform 12" o:spid="_x0000_s1047" style="position:absolute;left:112395;top:5202414;width:250825;height:1020763;visibility:visible;mso-wrap-style:square;v-text-anchor:top" coordsize="158,643" o:gfxdata="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" path="m0,0l11,46,22,129,36,211,55,301,76,389,103,476,123,533,144,588,155,632,158,643,142,608,118,544,95,478,69,391,47,302,29,212,13,107,,0xe" fillcolor="#44546a [3215]" strokecolor="#44546a [3215]" strokeweight="0">
                           <v:fill opacity="13107f"/>
                           <v:stroke opacity="13107f"/>
                           <v:path arrowok="t" o:connecttype="custom" o:connectlocs="0,0;17463,73025;34925,204788;57150,334963;87313,477838;120650,617538;163513,755650;195263,846138;228600,933450;246063,1003300;250825,1020763;225425,965200;187325,863600;150813,758825;109538,620713;74613,479425;46038,336550;20638,169863;0,0" o:connectangles="0,0,0,0,0,0,0,0,0,0,0,0,0,0,0,0,0,0,0"/>
                         </v:shape>
-                        <v:shape id="Freeform 13" o:spid="_x0000_s1048" style="position:absolute;left:3759;top:62152;width:524;height:1127;visibility:visible;mso-wrap-style:square;v-text-anchor:top" coordsize="33,71" o:gfxdata="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" path="m,l33,71r-9,l11,36,,xe" fillcolor="#44546a [3215]" strokecolor="#44546a [3215]" strokeweight="0">
+                        <v:shape id="Freeform 13" o:spid="_x0000_s1048" style="position:absolute;left:375920;top:6215239;width:52388;height:112713;visibility:visible;mso-wrap-style:square;v-text-anchor:top" coordsize="33,71" o:gfxdata="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" path="m0,0l33,71,24,71,11,36,,0xe" fillcolor="#44546a [3215]" strokecolor="#44546a [3215]" strokeweight="0">
                           <v:fill opacity="13107f"/>
                           <v:stroke opacity="13107f"/>
                           <v:path arrowok="t" o:connecttype="custom" o:connectlocs="0,0;52388,112713;38100,112713;17463,57150;0,0" o:connectangles="0,0,0,0,0"/>
                         </v:shape>
-                        <v:shape id="Freeform 14" o:spid="_x0000_s1049" style="position:absolute;left:1060;top:51246;width:238;height:1508;visibility:visible;mso-wrap-style:square;v-text-anchor:top" coordsize="15,95" o:gfxdata="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" path="m,l8,37r,4l15,95,4,49,,xe" fillcolor="#44546a [3215]" strokecolor="#44546a [3215]" strokeweight="0">
+                        <v:shape id="Freeform 14" o:spid="_x0000_s1049" style="position:absolute;left:106045;top:5124627;width:23813;height:150813;visibility:visible;mso-wrap-style:square;v-text-anchor:top" coordsize="15,95" o:gfxdata="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" path="m0,0l8,37,8,41,15,95,4,49,,0xe" fillcolor="#44546a [3215]" strokecolor="#44546a [3215]" strokeweight="0">
                           <v:fill opacity="13107f"/>
                           <v:stroke opacity="13107f"/>
                           <v:path arrowok="t" o:connecttype="custom" o:connectlocs="0,0;12700,58738;12700,65088;23813,150813;6350,77788;0,0" o:connectangles="0,0,0,0,0,0"/>
                         </v:shape>
-                        <v:shape id="Freeform 15" o:spid="_x0000_s1050" style="position:absolute;left:3171;top:46499;width:6382;height:12414;visibility:visible;mso-wrap-style:square;v-text-anchor:top" coordsize="402,782" o:gfxdata="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" path="m402,r,1l363,39,325,79r-35,42l255,164r-44,58l171,284r-38,62l100,411,71,478,45,546,27,617,13,689,7,761r,21l,765r1,-4l7,688,21,616,40,545,66,475,95,409r35,-66l167,281r42,-61l253,163r34,-43l324,78,362,38,402,xe" fillcolor="#44546a [3215]" strokecolor="#44546a [3215]" strokeweight="0">
+                        <v:shape id="Freeform 15" o:spid="_x0000_s1050" style="position:absolute;left:317182;top:4649964;width:638175;height:1241425;visibility:visible;mso-wrap-style:square;v-text-anchor:top" coordsize="402,782" o:gfxdata="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" path="m402,0l402,1,363,39,325,79,290,121,255,164,211,222,171,284,133,346,100,411,71,478,45,546,27,617,13,689,7,761,7,782,,765,1,761,7,688,21,616,40,545,66,475,95,409,130,343,167,281,209,220,253,163,287,120,324,78,362,38,402,0xe" fillcolor="#44546a [3215]" strokecolor="#44546a [3215]" strokeweight="0">
                           <v:fill opacity="13107f"/>
                           <v:stroke opacity="13107f"/>
                           <v:path arrowok="t" o:connecttype="custom" o:connectlocs="638175,0;638175,1588;576263,61913;515938,125413;460375,192088;404813,260350;334963,352425;271463,450850;211138,549275;158750,652463;112713,758825;71438,866775;42863,979488;20638,1093788;11113,1208088;11113,1241425;0,1214438;1588,1208088;11113,1092200;33338,977900;63500,865188;104775,754063;150813,649288;206375,544513;265113,446088;331788,349250;401638,258763;455613,190500;514350,123825;574675,60325;638175,0" o:connectangles="0,0,0,0,0,0,0,0,0,0,0,0,0,0,0,0,0,0,0,0,0,0,0,0,0,0,0,0,0,0,0"/>
                         </v:shape>
-                        <v:shape id="Freeform 16" o:spid="_x0000_s1051" style="position:absolute;left:3171;top:59040;width:588;height:3112;visibility:visible;mso-wrap-style:square;v-text-anchor:top" coordsize="37,196" o:gfxdata="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" path="m,l6,15r1,3l12,80r9,54l33,188r4,8l22,162,15,146,5,81,1,40,,xe" fillcolor="#44546a [3215]" strokecolor="#44546a [3215]" strokeweight="0">
+                        <v:shape id="Freeform 16" o:spid="_x0000_s1051" style="position:absolute;left:317182;top:5904089;width:58738;height:311150;visibility:visible;mso-wrap-style:square;v-text-anchor:top" coordsize="37,196" o:gfxdata="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" path="m0,0l6,15,7,18,12,80,21,134,33,188,37,196,22,162,15,146,5,81,1,40,,0xe" fillcolor="#44546a [3215]" strokecolor="#44546a [3215]" strokeweight="0">
                           <v:fill opacity="13107f"/>
                           <v:stroke opacity="13107f"/>
                           <v:path arrowok="t" o:connecttype="custom" o:connectlocs="0,0;9525,23813;11113,28575;19050,127000;33338,212725;52388,298450;58738,311150;34925,257175;23813,231775;7938,128588;1588,63500;0,0" o:connectangles="0,0,0,0,0,0,0,0,0,0,0,0"/>
                         </v:shape>
-                        <v:shape id="Freeform 17" o:spid="_x0000_s1052" style="position:absolute;left:3632;top:62231;width:492;height:1048;visibility:visible;mso-wrap-style:square;v-text-anchor:top" coordsize="31,66" o:gfxdata="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" path="m,l31,66r-7,l,xe" fillcolor="#44546a [3215]" strokecolor="#44546a [3215]" strokeweight="0">
+                        <v:shape id="Freeform 17" o:spid="_x0000_s1052" style="position:absolute;left:363220;top:6223177;width:49213;height:104775;visibility:visible;mso-wrap-style:square;v-text-anchor:top" coordsize="31,66" o:gfxdata="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" path="m0,0l31,66,24,66,,0xe" fillcolor="#44546a [3215]" strokecolor="#44546a [3215]" strokeweight="0">
                           <v:fill opacity="13107f"/>
                           <v:stroke opacity="13107f"/>
                           <v:path arrowok="t" o:connecttype="custom" o:connectlocs="0,0;49213,104775;38100,104775;0,0" o:connectangles="0,0,0,0"/>
                         </v:shape>
-                        <v:shape id="Freeform 18" o:spid="_x0000_s1053" style="position:absolute;left:3171;top:58644;width:111;height:682;visibility:visible;mso-wrap-style:square;v-text-anchor:top" coordsize="7,43" o:gfxdata="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" path="m,l7,17r,26l6,40,,25,,xe" fillcolor="#44546a [3215]" strokecolor="#44546a [3215]" strokeweight="0">
+                        <v:shape id="Freeform 18" o:spid="_x0000_s1053" style="position:absolute;left:317182;top:5864402;width:11113;height:68263;visibility:visible;mso-wrap-style:square;v-text-anchor:top" coordsize="7,43" o:gfxdata="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" path="m0,0l7,17,7,43,6,40,,25,,0xe" fillcolor="#44546a [3215]" strokecolor="#44546a [3215]" strokeweight="0">
                           <v:fill opacity="13107f"/>
                           <v:stroke opacity="13107f"/>
                           <v:path arrowok="t" o:connecttype="custom" o:connectlocs="0,0;11113,26988;11113,68263;9525,63500;0,39688;0,0" o:connectangles="0,0,0,0,0,0"/>
                         </v:shape>
-                        <v:shape id="Freeform 19" o:spid="_x0000_s1054" style="position:absolute;left:3409;top:61358;width:731;height:1921;visibility:visible;mso-wrap-style:square;v-text-anchor:top" coordsize="46,121" o:gfxdata="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" path="m,l7,16,22,50,33,86r13,35l45,121,14,55,11,44,,xe" fillcolor="#44546a [3215]" strokecolor="#44546a [3215]" strokeweight="0">
+                        <v:shape id="Freeform 19" o:spid="_x0000_s1054" style="position:absolute;left:340995;top:6135864;width:73025;height:192088;visibility:visible;mso-wrap-style:square;v-text-anchor:top" coordsize="46,121" o:gfxdata="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" path="m0,0l7,16,22,50,33,86,46,121,45,121,14,55,11,44,,0xe" fillcolor="#44546a [3215]" strokecolor="#44546a [3215]" strokeweight="0">
                           <v:fill opacity="13107f"/>
                           <v:stroke opacity="13107f"/>
                           <v:path arrowok="t" o:connecttype="custom" o:connectlocs="0,0;11113,25400;34925,79375;52388,136525;73025,192088;71438,192088;22225,87313;17463,69850;0,0" o:connectangles="0,0,0,0,0,0,0,0,0"/>
@@ -3607,7 +3607,7 @@
             <mc:AlternateContent>
               <mc:Choice Requires="wps">
                 <w:drawing>
-                  <wp:anchor distT="0" distB="0" distL="114300" distR="114300" simplePos="0" relativeHeight="251661312" behindDoc="0" locked="0" layoutInCell="1" allowOverlap="1" wp14:anchorId="40A4C489" wp14:editId="0C14989C">
+                  <wp:anchor distT="0" distB="0" distL="114300" distR="114300" simplePos="0" relativeHeight="251661312" behindDoc="0" locked="0" layoutInCell="1" allowOverlap="1" wp14:anchorId="40A4C489" wp14:editId="6CDBDCFB">
                     <wp:simplePos x="0" y="0"/>
                     <mc:AlternateContent>
                       <mc:Choice Requires="wp14">
@@ -3705,6 +3705,7 @@
                                       </w:rPr>
                                       <w:t xml:space="preserve">Ryan Chew (s3714984), </w:t>
                                     </w:r>
+                                    <w:proofErr w:type="spellStart"/>
                                     <w:r>
                                       <w:rPr>
                                         <w:color w:val="5B9BD5" w:themeColor="accent1"/>
@@ -3712,7 +3713,17 @@
                                         <w:szCs w:val="26"/>
                                         <w:lang w:val="en-GB"/>
                                       </w:rPr>
-                                      <w:t>Jin Zeng (s3688213)</w:t>
+                                      <w:t>Jin</w:t>
+                                    </w:r>
+                                    <w:proofErr w:type="spellEnd"/>
+                                    <w:r>
+                                      <w:rPr>
+                                        <w:color w:val="5B9BD5" w:themeColor="accent1"/>
+                                        <w:sz w:val="26"/>
+                                        <w:szCs w:val="26"/>
+                                        <w:lang w:val="en-GB"/>
+                                      </w:rPr>
+                                      <w:t xml:space="preserve"> Zeng (s3688213)</w:t>
                                     </w:r>
                                   </w:sdtContent>
                                 </w:sdt>
@@ -3776,11 +3787,11 @@
               </mc:Choice>
               <mc:Fallback>
                 <w:pict>
-                  <v:shapetype w14:anchorId="40A4C489" id="_x0000_t202" coordsize="21600,21600" o:spt="202" path="m,l,21600r21600,l21600,xe">
+                  <v:shapetype w14:anchorId="40A4C489" id="_x0000_t202" coordsize="21600,21600" o:spt="202" path="m0,0l0,21600,21600,21600,21600,0xe">
                     <v:stroke joinstyle="miter"/>
                     <v:path gradientshapeok="t" o:connecttype="rect"/>
                   </v:shapetype>
-                  <v:shape id="Text Box 32" o:spid="_x0000_s1055" type="#_x0000_t202" style="position:absolute;margin-left:0;margin-top:0;width:267.75pt;height:28.6pt;z-index:251661312;visibility:visible;mso-wrap-style:square;mso-width-percent:450;mso-height-percent:0;mso-left-percent:420;mso-top-percent:880;mso-wrap-distance-left:9pt;mso-wrap-distance-top:0;mso-wrap-distance-right:9pt;mso-wrap-distance-bottom:0;mso-position-horizontal-relative:page;mso-position-vertical-relative:page;mso-width-percent:450;mso-height-percent:0;mso-left-percent:420;mso-top-percent:880;mso-width-relative:page;mso-height-relative:margin;v-text-anchor:bottom" o:gfxdata="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" filled="f" stroked="f" strokeweight=".5pt">
+                  <v:shape id="Text Box 32" o:spid="_x0000_s1055" type="#_x0000_t202" style="position:absolute;margin-left:0;margin-top:0;width:267.75pt;height:28.6pt;z-index:251661312;visibility:visible;mso-wrap-style:square;mso-width-percent:450;mso-height-percent:0;mso-left-percent:420;mso-top-percent:880;mso-wrap-distance-left:9pt;mso-wrap-distance-top:0;mso-wrap-distance-right:9pt;mso-wrap-distance-bottom:0;mso-position-horizontal-relative:page;mso-position-vertical-relative:page;mso-width-percent:450;mso-height-percent:0;mso-left-percent:420;mso-top-percent:880;mso-width-relative:page;mso-height-relative:margin;v-text-anchor:bottom" o:gfxdata="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" filled="f" stroked="f" strokeweight=".5pt">
                     <v:textbox style="mso-fit-shape-to-text:t" inset="0,0,0,0">
                       <w:txbxContent>
                         <w:p>
@@ -3816,6 +3827,7 @@
                                 </w:rPr>
                                 <w:t xml:space="preserve">Ryan Chew (s3714984), </w:t>
                               </w:r>
+                              <w:proofErr w:type="spellStart"/>
                               <w:r>
                                 <w:rPr>
                                   <w:color w:val="5B9BD5" w:themeColor="accent1"/>
@@ -3823,7 +3835,17 @@
                                   <w:szCs w:val="26"/>
                                   <w:lang w:val="en-GB"/>
                                 </w:rPr>
-                                <w:t>Jin Zeng (s3688213)</w:t>
+                                <w:t>Jin</w:t>
+                              </w:r>
+                              <w:proofErr w:type="spellEnd"/>
+                              <w:r>
+                                <w:rPr>
+                                  <w:color w:val="5B9BD5" w:themeColor="accent1"/>
+                                  <w:sz w:val="26"/>
+                                  <w:szCs w:val="26"/>
+                                  <w:lang w:val="en-GB"/>
+                                </w:rPr>
+                                <w:t xml:space="preserve"> Zeng (s3688213)</w:t>
                               </w:r>
                             </w:sdtContent>
                           </w:sdt>
@@ -4041,7 +4063,7 @@
               </mc:Choice>
               <mc:Fallback>
                 <w:pict>
-                  <v:shape w14:anchorId="0D2F4E2D" id="Text Box 1" o:spid="_x0000_s1056" type="#_x0000_t202" style="position:absolute;margin-left:0;margin-top:0;width:284.85pt;height:160.3pt;z-index:251660288;visibility:visible;mso-wrap-style:square;mso-width-percent:0;mso-height-percent:0;mso-left-percent:420;mso-top-percent:175;mso-wrap-distance-left:9pt;mso-wrap-distance-top:0;mso-wrap-distance-right:9pt;mso-wrap-distance-bottom:0;mso-position-horizontal-relative:page;mso-position-vertical-relative:page;mso-width-percent:0;mso-height-percent:0;mso-left-percent:420;mso-top-percent:175;mso-width-relative:page;mso-height-relative:margin;v-text-anchor:top" o:gfxdata="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" filled="f" stroked="f" strokeweight=".5pt">
+                  <v:shape w14:anchorId="0D2F4E2D" id="Text Box 1" o:spid="_x0000_s1056" type="#_x0000_t202" style="position:absolute;margin-left:0;margin-top:0;width:284.85pt;height:160.3pt;z-index:251660288;visibility:visible;mso-wrap-style:square;mso-width-percent:0;mso-height-percent:0;mso-left-percent:420;mso-top-percent:175;mso-wrap-distance-left:9pt;mso-wrap-distance-top:0;mso-wrap-distance-right:9pt;mso-wrap-distance-bottom:0;mso-position-horizontal-relative:page;mso-position-vertical-relative:page;mso-width-percent:0;mso-height-percent:0;mso-left-percent:420;mso-top-percent:175;mso-width-relative:page;mso-height-relative:margin;v-text-anchor:top" o:gfxdata="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" filled="f" stroked="f" strokeweight=".5pt">
                     <v:textbox style="mso-fit-shape-to-text:t" inset="0,0,0,0">
                       <w:txbxContent>
                         <w:p>
@@ -5189,6 +5211,7 @@
       </w:pPr>
       <w:bookmarkStart w:id="2" w:name="_Toc16080636"/>
       <w:r>
+        <w:lastRenderedPageBreak/>
         <w:t>Tokenization of terms</w:t>
       </w:r>
       <w:bookmarkEnd w:id="2"/>
@@ -6002,27 +6025,14 @@
       <w:r>
         <w:t xml:space="preserve">Table </w:t>
       </w:r>
-      <w:r>
-        <w:fldChar w:fldCharType="begin"/>
-      </w:r>
-      <w:r>
-        <w:instrText xml:space="preserve"> SEQ Table \* ARABIC </w:instrText>
-      </w:r>
-      <w:r>
-        <w:fldChar w:fldCharType="separate"/>
-      </w:r>
-      <w:r>
-        <w:rPr>
-          <w:noProof/>
-        </w:rPr>
-        <w:t>1</w:t>
-      </w:r>
-      <w:r>
-        <w:rPr>
-          <w:noProof/>
-        </w:rPr>
-        <w:fldChar w:fldCharType="end"/>
-      </w:r>
+      <w:fldSimple w:instr=" SEQ Table \* ARABIC ">
+        <w:r>
+          <w:rPr>
+            <w:noProof/>
+          </w:rPr>
+          <w:t>1</w:t>
+        </w:r>
+      </w:fldSimple>
       <w:r>
         <w:t xml:space="preserve"> - Timings of hashing algorithms compared, timed with the complete program running. Ran on </w:t>
       </w:r>
@@ -6090,27 +6100,14 @@
       <w:r>
         <w:t xml:space="preserve">Figure </w:t>
       </w:r>
-      <w:r>
-        <w:fldChar w:fldCharType="begin"/>
-      </w:r>
-      <w:r>
-        <w:instrText xml:space="preserve"> SEQ Figure \* ARABIC </w:instrText>
-      </w:r>
-      <w:r>
-        <w:fldChar w:fldCharType="separate"/>
-      </w:r>
-      <w:r>
-        <w:rPr>
-          <w:noProof/>
-        </w:rPr>
-        <w:t>1</w:t>
-      </w:r>
-      <w:r>
-        <w:rPr>
-          <w:noProof/>
-        </w:rPr>
-        <w:fldChar w:fldCharType="end"/>
-      </w:r>
+      <w:fldSimple w:instr=" SEQ Figure \* ARABIC ">
+        <w:r>
+          <w:rPr>
+            <w:noProof/>
+          </w:rPr>
+          <w:t>1</w:t>
+        </w:r>
+      </w:fldSimple>
       <w:r>
         <w:t xml:space="preserve"> - Graphic of Table 1 data</w:t>
       </w:r>
@@ -6206,11 +6203,7 @@
         <w:jc w:val="both"/>
       </w:pPr>
       <w:r>
-        <w:t xml:space="preserve">The </w:t>
-      </w:r>
-      <w:bookmarkStart w:id="8" w:name="_GoBack"/>
-      <w:r>
-        <w:t xml:space="preserve">sizes of </w:t>
+        <w:t xml:space="preserve">The sizes of </w:t>
       </w:r>
       <w:r>
         <w:t xml:space="preserve">the outputted data </w:t>
@@ -6219,11 +6212,7 @@
         <w:t>were</w:t>
       </w:r>
       <w:r>
-        <w:t xml:space="preserve"> recorded for comparison on different </w:t>
-      </w:r>
-      <w:bookmarkEnd w:id="8"/>
-      <w:r>
-        <w:t>systems.</w:t>
+        <w:t xml:space="preserve"> recorded for comparison on different systems.</w:t>
       </w:r>
     </w:p>
     <w:tbl>
@@ -6422,27 +6411,14 @@
       <w:r>
         <w:t xml:space="preserve">Table </w:t>
       </w:r>
-      <w:r>
-        <w:fldChar w:fldCharType="begin"/>
-      </w:r>
-      <w:r>
-        <w:instrText xml:space="preserve"> SEQ Table \* ARABIC </w:instrText>
-      </w:r>
-      <w:r>
-        <w:fldChar w:fldCharType="separate"/>
-      </w:r>
-      <w:r>
-        <w:rPr>
-          <w:noProof/>
-        </w:rPr>
-        <w:t>2</w:t>
-      </w:r>
-      <w:r>
-        <w:rPr>
-          <w:noProof/>
-        </w:rPr>
-        <w:fldChar w:fldCharType="end"/>
-      </w:r>
+      <w:fldSimple w:instr=" SEQ Table \* ARABIC ">
+        <w:r>
+          <w:rPr>
+            <w:noProof/>
+          </w:rPr>
+          <w:t>2</w:t>
+        </w:r>
+      </w:fldSimple>
       <w:r>
         <w:t xml:space="preserve"> - Sizes of outputted files on different major O</w:t>
       </w:r>
@@ -6462,17 +6438,96 @@
         <w:t>The above table describes the files sizes of the output files.</w:t>
       </w:r>
       <w:r>
-        <w:t xml:space="preserve"> The output files are much larger than the original input file (~400KB). This is mostly due to </w:t>
+        <w:t xml:space="preserve"> The output files are much larger than the original input file </w:t>
+      </w:r>
+      <w:r>
+        <w:t>(~400KB).</w:t>
+      </w:r>
+      <w:r>
+        <w:t xml:space="preserve"> This is largely due to the extra indexed data that is absent from the original input file. This allows for faster searching but takes more space. The classical trade-off of performance and data storage.</w:t>
       </w:r>
     </w:p>
     <w:p>
       <w:pPr>
+        <w:ind w:left="-270" w:firstLine="270"/>
+        <w:jc w:val="both"/>
+      </w:pPr>
+      <w:r>
+        <w:t>However, with compression, the trade-off becomes reversed. The program would take longer to perform, but the required storage of the output files would be less.</w:t>
+      </w:r>
+    </w:p>
+    <w:p>
+      <w:pPr>
+        <w:pStyle w:val="Heading1"/>
+        <w:numPr>
+          <w:ilvl w:val="0"/>
+          <w:numId w:val="1"/>
+        </w:numPr>
+        <w:ind w:left="284" w:hanging="568"/>
+        <w:rPr>
+          <w:b/>
+        </w:rPr>
+      </w:pPr>
+      <w:r>
+        <w:rPr>
+          <w:b/>
+        </w:rPr>
+        <w:t>Compression</w:t>
+      </w:r>
+    </w:p>
+    <w:p>
+      <w:pPr>
+        <w:ind w:left="-284" w:firstLine="284"/>
+        <w:jc w:val="both"/>
+      </w:pPr>
+      <w:r>
+        <w:t>Inverted indexes sizes grow in size quite fast and certainly need to undergo some form of compression to be used in practical situations.</w:t>
+      </w:r>
+    </w:p>
+    <w:p>
+      <w:pPr>
+        <w:ind w:left="-284" w:firstLine="284"/>
+        <w:jc w:val="both"/>
+      </w:pPr>
+      <w:r>
+        <w:t xml:space="preserve">The chosen compression algorithm for this program is </w:t>
+      </w:r>
+      <w:r>
+        <w:rPr>
+          <w:b/>
+        </w:rPr>
+        <w:t>Variable Byte Encoding</w:t>
+      </w:r>
+      <w:r>
+        <w:t xml:space="preserve">. The implementation in this program utilizes bitwise operators to handle binary calculations to get the individual bytes for processing. </w:t>
+      </w:r>
+    </w:p>
+    <w:p>
+      <w:pPr>
+        <w:ind w:left="-284" w:firstLine="284"/>
+        <w:jc w:val="both"/>
+      </w:pPr>
+      <w:r>
+        <w:t>The difference in size is quite substantial where the original size of the inverted list was around 1.3MB</w:t>
+      </w:r>
+      <w:r>
+        <w:t>, after compression the file became 314KB. This is a ~4 compression ratio with a ~75% saving rate.</w:t>
+      </w:r>
+      <w:bookmarkStart w:id="8" w:name="_GoBack"/>
+      <w:bookmarkEnd w:id="8"/>
+    </w:p>
+    <w:p>
+      <w:pPr>
         <w:pStyle w:val="ListParagraph"/>
         <w:ind w:left="7560"/>
       </w:pPr>
       <w:proofErr w:type="spellStart"/>
       <w:r>
-        <w:t>yfddfdfd</w:t>
+        <w:t>yfd</w:t>
+      </w:r>
+      <w:r>
+        <w:lastRenderedPageBreak/>
+        <w:t>dfdfd</w:t>
       </w:r>
       <w:r>
         <w:t>f</w:t>
@@ -6606,7 +6661,7 @@
 </file>
 
 <file path=word/endnotes.xml><?xml version="1.0" encoding="utf-8"?>
-<w:endnotes xmlns:wpc="http://schemas.microsoft.com/office/word/2010/wordprocessingCanvas" xmlns:cx="http://schemas.microsoft.com/office/drawing/2014/chartex" xmlns:cx1="http://schemas.microsoft.com/office/drawing/2015/9/8/chartex" xmlns:cx2="http://schemas.microsoft.com/office/drawing/2015/10/21/chartex" xmlns:cx3="http://schemas.microsoft.com/office/drawing/2016/5/9/chartex" xmlns:cx4="http://schemas.microsoft.com/office/drawing/2016/5/10/chartex" xmlns:cx5="http://schemas.microsoft.com/office/drawing/2016/5/11/chartex" xmlns:cx6="http://schemas.microsoft.com/office/drawing/2016/5/12/chartex" xmlns:cx7="http://schemas.microsoft.com/office/drawing/2016/5/13/chartex" xmlns:cx8="http://schemas.microsoft.com/office/drawing/2016/5/14/chartex" xmlns:mc="http://schemas.openxmlformats.org/markup-compatibility/2006" xmlns:aink="http://schemas.microsoft.com/office/drawing/2016/ink" xmlns:am3d="http://schemas.microsoft.com/office/drawing/2017/model3d" xmlns:o="urn:schemas-microsoft-com:office:office" xmlns:r="http://schemas.openxmlformats.org/officeDocument/2006/relationships" xmlns:m="http://schemas.openxmlformats.org/officeDocument/2006/math" xmlns:v="urn:schemas-microsoft-com:vml" xmlns:wp14="http://schemas.microsoft.com/office/word/2010/wordprocessingDrawing" xmlns:wp="http://schemas.openxmlformats.org/drawingml/2006/wordprocessingDrawing" xmlns:w10="urn:schemas-microsoft-com:office:word" xmlns:w="http://schemas.openxmlformats.org/wordprocessingml/2006/main" xmlns:w14="http://schemas.microsoft.com/office/word/2010/wordml" xmlns:w15="http://schemas.microsoft.com/office/word/2012/wordml" xmlns:w16cid="http://schemas.microsoft.com/office/word/2016/wordml/cid" xmlns:w16se="http://schemas.microsoft.com/office/word/2015/wordml/symex" xmlns:wpg="http://schemas.microsoft.com/office/word/2010/wordprocessingGroup" xmlns:wpi="http://schemas.microsoft.com/office/word/2010/wordprocessingInk" xmlns:wne="http://schemas.microsoft.com/office/word/2006/wordml" xmlns:wps="http://schemas.microsoft.com/office/word/2010/wordprocessingShape" mc:Ignorable="w14 w15 w16se w16cid wp14">
+<w:endnotes xmlns:wpc="http://schemas.microsoft.com/office/word/2010/wordprocessingCanvas" xmlns:mo="http://schemas.microsoft.com/office/mac/office/2008/main" xmlns:mc="http://schemas.openxmlformats.org/markup-compatibility/2006" xmlns:mv="urn:schemas-microsoft-com:mac:vml" xmlns:o="urn:schemas-microsoft-com:office:office" xmlns:r="http://schemas.openxmlformats.org/officeDocument/2006/relationships" xmlns:m="http://schemas.openxmlformats.org/officeDocument/2006/math" xmlns:v="urn:schemas-microsoft-com:vml" xmlns:wp14="http://schemas.microsoft.com/office/word/2010/wordprocessingDrawing" xmlns:wp="http://schemas.openxmlformats.org/drawingml/2006/wordprocessingDrawing" xmlns:w10="urn:schemas-microsoft-com:office:word" xmlns:w="http://schemas.openxmlformats.org/wordprocessingml/2006/main" xmlns:w14="http://schemas.microsoft.com/office/word/2010/wordml" xmlns:w15="http://schemas.microsoft.com/office/word/2012/wordml" xmlns:wpg="http://schemas.microsoft.com/office/word/2010/wordprocessingGroup" xmlns:wpi="http://schemas.microsoft.com/office/word/2010/wordprocessingInk" xmlns:wne="http://schemas.microsoft.com/office/word/2006/wordml" xmlns:wps="http://schemas.microsoft.com/office/word/2010/wordprocessingShape" mc:Ignorable="w14 w15 wp14">
   <w:endnote w:type="separator" w:id="-1">
     <w:p>
       <w:r>
@@ -6625,7 +6680,7 @@
 </file>
 
 <file path=word/footnotes.xml><?xml version="1.0" encoding="utf-8"?>
-<w:footnotes xmlns:wpc="http://schemas.microsoft.com/office/word/2010/wordprocessingCanvas" xmlns:cx="http://schemas.microsoft.com/office/drawing/2014/chartex" xmlns:cx1="http://schemas.microsoft.com/office/drawing/2015/9/8/chartex" xmlns:cx2="http://schemas.microsoft.com/office/drawing/2015/10/21/chartex" xmlns:cx3="http://schemas.microsoft.com/office/drawing/2016/5/9/chartex" xmlns:cx4="http://schemas.microsoft.com/office/drawing/2016/5/10/chartex" xmlns:cx5="http://schemas.microsoft.com/office/drawing/2016/5/11/chartex" xmlns:cx6="http://schemas.microsoft.com/office/drawing/2016/5/12/chartex" xmlns:cx7="http://schemas.microsoft.com/office/drawing/2016/5/13/chartex" xmlns:cx8="http://schemas.microsoft.com/office/drawing/2016/5/14/chartex" xmlns:mc="http://schemas.openxmlformats.org/markup-compatibility/2006" xmlns:aink="http://schemas.microsoft.com/office/drawing/2016/ink" xmlns:am3d="http://schemas.microsoft.com/office/drawing/2017/model3d" xmlns:o="urn:schemas-microsoft-com:office:office" xmlns:r="http://schemas.openxmlformats.org/officeDocument/2006/relationships" xmlns:m="http://schemas.openxmlformats.org/officeDocument/2006/math" xmlns:v="urn:schemas-microsoft-com:vml" xmlns:wp14="http://schemas.microsoft.com/office/word/2010/wordprocessingDrawing" xmlns:wp="http://schemas.openxmlformats.org/drawingml/2006/wordprocessingDrawing" xmlns:w10="urn:schemas-microsoft-com:office:word" xmlns:w="http://schemas.openxmlformats.org/wordprocessingml/2006/main" xmlns:w14="http://schemas.microsoft.com/office/word/2010/wordml" xmlns:w15="http://schemas.microsoft.com/office/word/2012/wordml" xmlns:w16cid="http://schemas.microsoft.com/office/word/2016/wordml/cid" xmlns:w16se="http://schemas.microsoft.com/office/word/2015/wordml/symex" xmlns:wpg="http://schemas.microsoft.com/office/word/2010/wordprocessingGroup" xmlns:wpi="http://schemas.microsoft.com/office/word/2010/wordprocessingInk" xmlns:wne="http://schemas.microsoft.com/office/word/2006/wordml" xmlns:wps="http://schemas.microsoft.com/office/word/2010/wordprocessingShape" mc:Ignorable="w14 w15 w16se w16cid wp14">
+<w:footnotes xmlns:wpc="http://schemas.microsoft.com/office/word/2010/wordprocessingCanvas" xmlns:mo="http://schemas.microsoft.com/office/mac/office/2008/main" xmlns:mc="http://schemas.openxmlformats.org/markup-compatibility/2006" xmlns:mv="urn:schemas-microsoft-com:mac:vml" xmlns:o="urn:schemas-microsoft-com:office:office" xmlns:r="http://schemas.openxmlformats.org/officeDocument/2006/relationships" xmlns:m="http://schemas.openxmlformats.org/officeDocument/2006/math" xmlns:v="urn:schemas-microsoft-com:vml" xmlns:wp14="http://schemas.microsoft.com/office/word/2010/wordprocessingDrawing" xmlns:wp="http://schemas.openxmlformats.org/drawingml/2006/wordprocessingDrawing" xmlns:w10="urn:schemas-microsoft-com:office:word" xmlns:w="http://schemas.openxmlformats.org/wordprocessingml/2006/main" xmlns:w14="http://schemas.microsoft.com/office/word/2010/wordml" xmlns:w15="http://schemas.microsoft.com/office/word/2012/wordml" xmlns:wpg="http://schemas.microsoft.com/office/word/2010/wordprocessingGroup" xmlns:wpi="http://schemas.microsoft.com/office/word/2010/wordprocessingInk" xmlns:wne="http://schemas.microsoft.com/office/word/2006/wordml" xmlns:wps="http://schemas.microsoft.com/office/word/2010/wordprocessingShape" mc:Ignorable="w14 w15 wp14">
   <w:footnote w:type="separator" w:id="-1">
     <w:p>
       <w:r>
@@ -6721,8 +6776,8 @@
 </file>
 
 <file path=word/numbering.xml><?xml version="1.0" encoding="utf-8"?>
-<w:numbering xmlns:wpc="http://schemas.microsoft.com/office/word/2010/wordprocessingCanvas" xmlns:cx="http://schemas.microsoft.com/office/drawing/2014/chartex" xmlns:cx1="http://schemas.microsoft.com/office/drawing/2015/9/8/chartex" xmlns:cx2="http://schemas.microsoft.com/office/drawing/2015/10/21/chartex" xmlns:cx3="http://schemas.microsoft.com/office/drawing/2016/5/9/chartex" xmlns:cx4="http://schemas.microsoft.com/office/drawing/2016/5/10/chartex" xmlns:cx5="http://schemas.microsoft.com/office/drawing/2016/5/11/chartex" xmlns:cx6="http://schemas.microsoft.com/office/drawing/2016/5/12/chartex" xmlns:cx7="http://schemas.microsoft.com/office/drawing/2016/5/13/chartex" xmlns:cx8="http://schemas.microsoft.com/office/drawing/2016/5/14/chartex" xmlns:mc="http://schemas.openxmlformats.org/markup-compatibility/2006" xmlns:aink="http://schemas.microsoft.com/office/drawing/2016/ink" xmlns:am3d="http://schemas.microsoft.com/office/drawing/2017/model3d" xmlns:o="urn:schemas-microsoft-com:office:office" xmlns:r="http://schemas.openxmlformats.org/officeDocument/2006/relationships" xmlns:m="http://schemas.openxmlformats.org/officeDocument/2006/math" xmlns:v="urn:schemas-microsoft-com:vml" xmlns:wp14="http://schemas.microsoft.com/office/word/2010/wordprocessingDrawing" xmlns:wp="http://schemas.openxmlformats.org/drawingml/2006/wordprocessingDrawing" xmlns:w10="urn:schemas-microsoft-com:office:word" xmlns:w="http://schemas.openxmlformats.org/wordprocessingml/2006/main" xmlns:w14="http://schemas.microsoft.com/office/word/2010/wordml" xmlns:w15="http://schemas.microsoft.com/office/word/2012/wordml" xmlns:w16cid="http://schemas.microsoft.com/office/word/2016/wordml/cid" xmlns:w16se="http://schemas.microsoft.com/office/word/2015/wordml/symex" xmlns:wpg="http://schemas.microsoft.com/office/word/2010/wordprocessingGroup" xmlns:wpi="http://schemas.microsoft.com/office/word/2010/wordprocessingInk" xmlns:wne="http://schemas.microsoft.com/office/word/2006/wordml" xmlns:wps="http://schemas.microsoft.com/office/word/2010/wordprocessingShape" mc:Ignorable="w14 w15 w16se w16cid wp14">
-  <w:abstractNum w:abstractNumId="0" w15:restartNumberingAfterBreak="0">
+<w:numbering xmlns:wpc="http://schemas.microsoft.com/office/word/2010/wordprocessingCanvas" xmlns:mo="http://schemas.microsoft.com/office/mac/office/2008/main" xmlns:mc="http://schemas.openxmlformats.org/markup-compatibility/2006" xmlns:mv="urn:schemas-microsoft-com:mac:vml" xmlns:o="urn:schemas-microsoft-com:office:office" xmlns:r="http://schemas.openxmlformats.org/officeDocument/2006/relationships" xmlns:m="http://schemas.openxmlformats.org/officeDocument/2006/math" xmlns:v="urn:schemas-microsoft-com:vml" xmlns:wp14="http://schemas.microsoft.com/office/word/2010/wordprocessingDrawing" xmlns:wp="http://schemas.openxmlformats.org/drawingml/2006/wordprocessingDrawing" xmlns:w10="urn:schemas-microsoft-com:office:word" xmlns:w="http://schemas.openxmlformats.org/wordprocessingml/2006/main" xmlns:w14="http://schemas.microsoft.com/office/word/2010/wordml" xmlns:w15="http://schemas.microsoft.com/office/word/2012/wordml" xmlns:wpg="http://schemas.microsoft.com/office/word/2010/wordprocessingGroup" xmlns:wpi="http://schemas.microsoft.com/office/word/2010/wordprocessingInk" xmlns:wne="http://schemas.microsoft.com/office/word/2006/wordml" xmlns:wps="http://schemas.microsoft.com/office/word/2010/wordprocessingShape" mc:Ignorable="w14 w15 wp14">
+  <w:abstractNum w:abstractNumId="0">
     <w:nsid w:val="0FD753C8"/>
     <w:multiLevelType w:val="hybridMultilevel"/>
     <w:tmpl w:val="BBCC31C8"/>
@@ -6808,7 +6863,7 @@
       </w:pPr>
     </w:lvl>
   </w:abstractNum>
-  <w:abstractNum w:abstractNumId="1" w15:restartNumberingAfterBreak="0">
+  <w:abstractNum w:abstractNumId="1">
     <w:nsid w:val="141E0727"/>
     <w:multiLevelType w:val="multilevel"/>
     <w:tmpl w:val="3C54BF20"/>
@@ -6921,7 +6976,7 @@
       </w:rPr>
     </w:lvl>
   </w:abstractNum>
-  <w:abstractNum w:abstractNumId="2" w15:restartNumberingAfterBreak="0">
+  <w:abstractNum w:abstractNumId="2">
     <w:nsid w:val="26873D24"/>
     <w:multiLevelType w:val="hybridMultilevel"/>
     <w:tmpl w:val="E2A2F498"/>
@@ -7007,7 +7062,7 @@
       </w:pPr>
     </w:lvl>
   </w:abstractNum>
-  <w:abstractNum w:abstractNumId="3" w15:restartNumberingAfterBreak="0">
+  <w:abstractNum w:abstractNumId="3">
     <w:nsid w:val="2F6B4A6B"/>
     <w:multiLevelType w:val="hybridMultilevel"/>
     <w:tmpl w:val="6A3CD642"/>
@@ -7093,7 +7148,7 @@
       </w:pPr>
     </w:lvl>
   </w:abstractNum>
-  <w:abstractNum w:abstractNumId="4" w15:restartNumberingAfterBreak="0">
+  <w:abstractNum w:abstractNumId="4">
     <w:nsid w:val="3641164B"/>
     <w:multiLevelType w:val="hybridMultilevel"/>
     <w:tmpl w:val="36B0487C"/>
@@ -7184,7 +7239,7 @@
       </w:pPr>
     </w:lvl>
   </w:abstractNum>
-  <w:abstractNum w:abstractNumId="5" w15:restartNumberingAfterBreak="0">
+  <w:abstractNum w:abstractNumId="5">
     <w:nsid w:val="4F617949"/>
     <w:multiLevelType w:val="hybridMultilevel"/>
     <w:tmpl w:val="71FAFC10"/>
@@ -7270,7 +7325,7 @@
       </w:pPr>
     </w:lvl>
   </w:abstractNum>
-  <w:abstractNum w:abstractNumId="6" w15:restartNumberingAfterBreak="0">
+  <w:abstractNum w:abstractNumId="6">
     <w:nsid w:val="76DD3FF6"/>
     <w:multiLevelType w:val="hybridMultilevel"/>
     <w:tmpl w:val="FA80A412"/>
@@ -7356,7 +7411,7 @@
       </w:pPr>
     </w:lvl>
   </w:abstractNum>
-  <w:abstractNum w:abstractNumId="7" w15:restartNumberingAfterBreak="0">
+  <w:abstractNum w:abstractNumId="7">
     <w:nsid w:val="7BCD3D5B"/>
     <w:multiLevelType w:val="hybridMultilevel"/>
     <w:tmpl w:val="365E0B34"/>
@@ -7470,7 +7525,7 @@
 </file>
 
 <file path=word/styles.xml><?xml version="1.0" encoding="utf-8"?>
-<w:styles xmlns:mc="http://schemas.openxmlformats.org/markup-compatibility/2006" xmlns:r="http://schemas.openxmlformats.org/officeDocument/2006/relationships" xmlns:w="http://schemas.openxmlformats.org/wordprocessingml/2006/main" xmlns:w14="http://schemas.microsoft.com/office/word/2010/wordml" xmlns:w15="http://schemas.microsoft.com/office/word/2012/wordml" xmlns:w16cid="http://schemas.microsoft.com/office/word/2016/wordml/cid" xmlns:w16se="http://schemas.microsoft.com/office/word/2015/wordml/symex" mc:Ignorable="w14 w15 w16se w16cid">
+<w:styles xmlns:mc="http://schemas.openxmlformats.org/markup-compatibility/2006" xmlns:r="http://schemas.openxmlformats.org/officeDocument/2006/relationships" xmlns:w="http://schemas.openxmlformats.org/wordprocessingml/2006/main" xmlns:w14="http://schemas.microsoft.com/office/word/2010/wordml" xmlns:w15="http://schemas.microsoft.com/office/word/2012/wordml" mc:Ignorable="w14 w15">
   <w:docDefaults>
     <w:rPrDefault>
       <w:rPr>
@@ -7482,7 +7537,7 @@
     </w:rPrDefault>
     <w:pPrDefault/>
   </w:docDefaults>
-  <w:latentStyles w:defLockedState="0" w:defUIPriority="99" w:defSemiHidden="0" w:defUnhideWhenUsed="0" w:defQFormat="0" w:count="376">
+  <w:latentStyles w:defLockedState="0" w:defUIPriority="99" w:defSemiHidden="0" w:defUnhideWhenUsed="0" w:defQFormat="0" w:count="382">
     <w:lsdException w:name="Normal" w:uiPriority="0" w:qFormat="1"/>
     <w:lsdException w:name="heading 1" w:uiPriority="9" w:qFormat="1"/>
     <w:lsdException w:name="heading 2" w:semiHidden="1" w:uiPriority="9" w:unhideWhenUsed="1" w:qFormat="1"/>
@@ -8318,6 +8373,7 @@
     <w:uiPriority w:val="39"/>
     <w:rsid w:val="000325BB"/>
     <w:tblPr>
+      <w:tblInd w:w="0" w:type="dxa"/>
       <w:tblBorders>
         <w:top w:val="single" w:sz="4" w:space="0" w:color="auto"/>
         <w:left w:val="single" w:sz="4" w:space="0" w:color="auto"/>
@@ -8326,6 +8382,12 @@
         <w:insideH w:val="single" w:sz="4" w:space="0" w:color="auto"/>
         <w:insideV w:val="single" w:sz="4" w:space="0" w:color="auto"/>
       </w:tblBorders>
+      <w:tblCellMar>
+        <w:top w:w="0" w:type="dxa"/>
+        <w:left w:w="108" w:type="dxa"/>
+        <w:bottom w:w="0" w:type="dxa"/>
+        <w:right w:w="108" w:type="dxa"/>
+      </w:tblCellMar>
     </w:tblPr>
   </w:style>
   <w:style w:type="paragraph" w:styleId="Caption">
@@ -8351,9 +8413,9 @@
 </file>
 
 <file path=word/charts/chart1.xml><?xml version="1.0" encoding="utf-8"?>
-<c:chartSpace xmlns:c="http://schemas.openxmlformats.org/drawingml/2006/chart" xmlns:a="http://schemas.openxmlformats.org/drawingml/2006/main" xmlns:r="http://schemas.openxmlformats.org/officeDocument/2006/relationships" xmlns:c16r2="http://schemas.microsoft.com/office/drawing/2015/06/chart">
+<c:chartSpace xmlns:c="http://schemas.openxmlformats.org/drawingml/2006/chart" xmlns:a="http://schemas.openxmlformats.org/drawingml/2006/main" xmlns:r="http://schemas.openxmlformats.org/officeDocument/2006/relationships">
   <c:date1904 val="0"/>
-  <c:lang val="en-US"/>
+  <c:lang val="en-AU"/>
   <c:roundedCorners val="0"/>
   <mc:AlternateContent xmlns:mc="http://schemas.openxmlformats.org/markup-compatibility/2006">
     <mc:Choice xmlns:c14="http://schemas.microsoft.com/office/drawing/2007/8/2/chart" Requires="c14">
@@ -8420,7 +8482,7 @@
               <a:cs typeface="+mn-cs"/>
             </a:defRPr>
           </a:pPr>
-          <a:endParaRPr lang="en-US"/>
+          <a:endParaRPr lang="en-GB"/>
         </a:p>
       </c:txPr>
     </c:title>
@@ -8482,7 +8544,7 @@
                     <a:cs typeface="+mn-cs"/>
                   </a:defRPr>
                 </a:pPr>
-                <a:endParaRPr lang="en-US"/>
+                <a:endParaRPr lang="en-GB"/>
               </a:p>
             </c:txPr>
             <c:dLblPos val="outEnd"/>
@@ -8493,7 +8555,7 @@
             <c:showPercent val="0"/>
             <c:showBubbleSize val="0"/>
             <c:showLeaderLines val="0"/>
-            <c:extLst>
+            <c:extLst xmlns:c16r2="http://schemas.microsoft.com/office/drawing/2015/06/chart">
               <c:ext xmlns:c15="http://schemas.microsoft.com/office/drawing/2012/chart" uri="{CE6537A1-D6FC-4f65-9D91-7224C49458BB}">
                 <c15:showLeaderLines val="1"/>
                 <c15:leaderLines>
@@ -8539,21 +8601,21 @@
                 <c:formatCode>General</c:formatCode>
                 <c:ptCount val="4"/>
                 <c:pt idx="0">
-                  <c:v>454</c:v>
+                  <c:v>454.0</c:v>
                 </c:pt>
                 <c:pt idx="1">
-                  <c:v>1600</c:v>
+                  <c:v>1600.0</c:v>
                 </c:pt>
                 <c:pt idx="2">
-                  <c:v>1665</c:v>
+                  <c:v>1665.0</c:v>
                 </c:pt>
                 <c:pt idx="3">
-                  <c:v>2100</c:v>
+                  <c:v>2100.0</c:v>
                 </c:pt>
               </c:numCache>
             </c:numRef>
           </c:val>
-          <c:extLst>
+          <c:extLst xmlns:c16r2="http://schemas.microsoft.com/office/drawing/2015/06/chart">
             <c:ext xmlns:c16="http://schemas.microsoft.com/office/drawing/2014/chart" uri="{C3380CC4-5D6E-409C-BE32-E72D297353CC}">
               <c16:uniqueId val="{00000000-E6D8-4B8F-BAEF-03773DA17B2C}"/>
             </c:ext>
@@ -8610,7 +8672,7 @@
                     <a:cs typeface="+mn-cs"/>
                   </a:defRPr>
                 </a:pPr>
-                <a:endParaRPr lang="en-US"/>
+                <a:endParaRPr lang="en-GB"/>
               </a:p>
             </c:txPr>
             <c:dLblPos val="outEnd"/>
@@ -8621,7 +8683,7 @@
             <c:showPercent val="0"/>
             <c:showBubbleSize val="0"/>
             <c:showLeaderLines val="0"/>
-            <c:extLst>
+            <c:extLst xmlns:c16r2="http://schemas.microsoft.com/office/drawing/2015/06/chart">
               <c:ext xmlns:c15="http://schemas.microsoft.com/office/drawing/2012/chart" uri="{CE6537A1-D6FC-4f65-9D91-7224C49458BB}">
                 <c15:showLeaderLines val="1"/>
                 <c15:leaderLines>
@@ -8667,21 +8729,21 @@
                 <c:formatCode>General</c:formatCode>
                 <c:ptCount val="4"/>
                 <c:pt idx="0">
-                  <c:v>485</c:v>
+                  <c:v>485.0</c:v>
                 </c:pt>
                 <c:pt idx="1">
-                  <c:v>1499</c:v>
+                  <c:v>1499.0</c:v>
                 </c:pt>
                 <c:pt idx="2">
-                  <c:v>1753</c:v>
+                  <c:v>1753.0</c:v>
                 </c:pt>
                 <c:pt idx="3">
-                  <c:v>2005</c:v>
+                  <c:v>2005.0</c:v>
                 </c:pt>
               </c:numCache>
             </c:numRef>
           </c:val>
-          <c:extLst>
+          <c:extLst xmlns:c16r2="http://schemas.microsoft.com/office/drawing/2015/06/chart">
             <c:ext xmlns:c16="http://schemas.microsoft.com/office/drawing/2014/chart" uri="{C3380CC4-5D6E-409C-BE32-E72D297353CC}">
               <c16:uniqueId val="{00000001-E6D8-4B8F-BAEF-03773DA17B2C}"/>
             </c:ext>
@@ -8738,7 +8800,7 @@
                     <a:cs typeface="+mn-cs"/>
                   </a:defRPr>
                 </a:pPr>
-                <a:endParaRPr lang="en-US"/>
+                <a:endParaRPr lang="en-GB"/>
               </a:p>
             </c:txPr>
             <c:dLblPos val="outEnd"/>
@@ -8749,7 +8811,7 @@
             <c:showPercent val="0"/>
             <c:showBubbleSize val="0"/>
             <c:showLeaderLines val="0"/>
-            <c:extLst>
+            <c:extLst xmlns:c16r2="http://schemas.microsoft.com/office/drawing/2015/06/chart">
               <c:ext xmlns:c15="http://schemas.microsoft.com/office/drawing/2012/chart" uri="{CE6537A1-D6FC-4f65-9D91-7224C49458BB}">
                 <c15:showLeaderLines val="1"/>
                 <c15:leaderLines>
@@ -8795,21 +8857,21 @@
                 <c:formatCode>General</c:formatCode>
                 <c:ptCount val="4"/>
                 <c:pt idx="0">
-                  <c:v>423</c:v>
+                  <c:v>423.0</c:v>
                 </c:pt>
                 <c:pt idx="1">
-                  <c:v>1486</c:v>
+                  <c:v>1486.0</c:v>
                 </c:pt>
                 <c:pt idx="2">
-                  <c:v>1845</c:v>
+                  <c:v>1845.0</c:v>
                 </c:pt>
                 <c:pt idx="3">
-                  <c:v>2031</c:v>
+                  <c:v>2031.0</c:v>
                 </c:pt>
               </c:numCache>
             </c:numRef>
           </c:val>
-          <c:extLst>
+          <c:extLst xmlns:c16r2="http://schemas.microsoft.com/office/drawing/2015/06/chart">
             <c:ext xmlns:c16="http://schemas.microsoft.com/office/drawing/2014/chart" uri="{C3380CC4-5D6E-409C-BE32-E72D297353CC}">
               <c16:uniqueId val="{00000002-E6D8-4B8F-BAEF-03773DA17B2C}"/>
             </c:ext>
@@ -8866,7 +8928,7 @@
                     <a:cs typeface="+mn-cs"/>
                   </a:defRPr>
                 </a:pPr>
-                <a:endParaRPr lang="en-US"/>
+                <a:endParaRPr lang="en-GB"/>
               </a:p>
             </c:txPr>
             <c:dLblPos val="outEnd"/>
@@ -8877,7 +8939,7 @@
             <c:showPercent val="0"/>
             <c:showBubbleSize val="0"/>
             <c:showLeaderLines val="0"/>
-            <c:extLst>
+            <c:extLst xmlns:c16r2="http://schemas.microsoft.com/office/drawing/2015/06/chart">
               <c:ext xmlns:c15="http://schemas.microsoft.com/office/drawing/2012/chart" uri="{CE6537A1-D6FC-4f65-9D91-7224C49458BB}">
                 <c15:showLeaderLines val="1"/>
                 <c15:leaderLines>
@@ -8923,21 +8985,21 @@
                 <c:formatCode>General</c:formatCode>
                 <c:ptCount val="4"/>
                 <c:pt idx="0">
-                  <c:v>457</c:v>
+                  <c:v>457.0</c:v>
                 </c:pt>
                 <c:pt idx="1">
-                  <c:v>1528</c:v>
+                  <c:v>1528.0</c:v>
                 </c:pt>
                 <c:pt idx="2">
-                  <c:v>1754</c:v>
+                  <c:v>1754.0</c:v>
                 </c:pt>
                 <c:pt idx="3">
-                  <c:v>2045</c:v>
+                  <c:v>2045.0</c:v>
                 </c:pt>
               </c:numCache>
             </c:numRef>
           </c:val>
-          <c:extLst>
+          <c:extLst xmlns:c16r2="http://schemas.microsoft.com/office/drawing/2015/06/chart">
             <c:ext xmlns:c16="http://schemas.microsoft.com/office/drawing/2014/chart" uri="{C3380CC4-5D6E-409C-BE32-E72D297353CC}">
               <c16:uniqueId val="{00000003-E6D8-4B8F-BAEF-03773DA17B2C}"/>
             </c:ext>
@@ -8954,11 +9016,11 @@
         </c:dLbls>
         <c:gapWidth val="444"/>
         <c:overlap val="-90"/>
-        <c:axId val="474071887"/>
-        <c:axId val="1011804607"/>
+        <c:axId val="922497296"/>
+        <c:axId val="921510784"/>
       </c:barChart>
       <c:catAx>
-        <c:axId val="474071887"/>
+        <c:axId val="922497296"/>
         <c:scaling>
           <c:orientation val="minMax"/>
         </c:scaling>
@@ -9012,10 +9074,10 @@
                 <a:cs typeface="+mn-cs"/>
               </a:defRPr>
             </a:pPr>
-            <a:endParaRPr lang="en-US"/>
+            <a:endParaRPr lang="en-GB"/>
           </a:p>
         </c:txPr>
-        <c:crossAx val="1011804607"/>
+        <c:crossAx val="921510784"/>
         <c:crosses val="autoZero"/>
         <c:auto val="1"/>
         <c:lblAlgn val="ctr"/>
@@ -9023,7 +9085,7 @@
         <c:noMultiLvlLbl val="0"/>
       </c:catAx>
       <c:valAx>
-        <c:axId val="1011804607"/>
+        <c:axId val="921510784"/>
         <c:scaling>
           <c:orientation val="minMax"/>
         </c:scaling>
@@ -9033,7 +9095,7 @@
         <c:majorTickMark val="none"/>
         <c:minorTickMark val="none"/>
         <c:tickLblPos val="nextTo"/>
-        <c:crossAx val="474071887"/>
+        <c:crossAx val="922497296"/>
         <c:crosses val="autoZero"/>
         <c:crossBetween val="between"/>
       </c:valAx>
@@ -9072,20 +9134,20 @@
               <a:cs typeface="+mn-cs"/>
             </a:defRPr>
           </a:pPr>
-          <a:endParaRPr lang="en-US"/>
+          <a:endParaRPr lang="en-GB"/>
         </a:p>
       </c:txPr>
     </c:legend>
     <c:plotVisOnly val="1"/>
     <c:dispBlanksAs val="gap"/>
-    <c:extLst>
+    <c:showDLblsOverMax val="0"/>
+    <c:extLst xmlns:c16r2="http://schemas.microsoft.com/office/drawing/2015/06/chart">
       <c:ext xmlns:c16r3="http://schemas.microsoft.com/office/drawing/2017/03/chart" uri="{56B9EC1D-385E-4148-901F-78D8002777C0}">
         <c16r3:dataDisplayOptions16>
           <c16r3:dispNaAsBlank val="1"/>
         </c16r3:dataDisplayOptions16>
       </c:ext>
     </c:extLst>
-    <c:showDLblsOverMax val="0"/>
   </c:chart>
   <c:spPr>
     <a:solidFill>
@@ -9109,7 +9171,7 @@
       <a:pPr>
         <a:defRPr/>
       </a:pPr>
-      <a:endParaRPr lang="en-US"/>
+      <a:endParaRPr lang="en-GB"/>
     </a:p>
   </c:txPr>
   <c:externalData r:id="rId3">
@@ -9994,7 +10056,7 @@
 </file>
 
 <file path=customXml/itemProps2.xml><?xml version="1.0" encoding="utf-8"?>
-<ds:datastoreItem xmlns:ds="http://schemas.openxmlformats.org/officeDocument/2006/customXml" ds:itemID="{1A145978-1DE2-47C1-AA69-2E0B75943340}">
+<ds:datastoreItem xmlns:ds="http://schemas.openxmlformats.org/officeDocument/2006/customXml" ds:itemID="{37FCAE42-7FCD-1C4C-9815-887F45BD6AF2}">
   <ds:schemaRefs>
     <ds:schemaRef ds:uri="http://schemas.openxmlformats.org/officeDocument/2006/bibliography"/>
   </ds:schemaRefs>

</xml_diff>

<commit_message>
Decompression completed, architecture change
</commit_message>
<xml_diff>
--- a/I/report.docx
+++ b/I/report.docx
@@ -3705,7 +3705,6 @@
                                       </w:rPr>
                                       <w:t xml:space="preserve">Ryan Chew (s3714984), </w:t>
                                     </w:r>
-                                    <w:proofErr w:type="spellStart"/>
                                     <w:r>
                                       <w:rPr>
                                         <w:color w:val="5B9BD5" w:themeColor="accent1"/>
@@ -3713,17 +3712,7 @@
                                         <w:szCs w:val="26"/>
                                         <w:lang w:val="en-GB"/>
                                       </w:rPr>
-                                      <w:t>Jin</w:t>
-                                    </w:r>
-                                    <w:proofErr w:type="spellEnd"/>
-                                    <w:r>
-                                      <w:rPr>
-                                        <w:color w:val="5B9BD5" w:themeColor="accent1"/>
-                                        <w:sz w:val="26"/>
-                                        <w:szCs w:val="26"/>
-                                        <w:lang w:val="en-GB"/>
-                                      </w:rPr>
-                                      <w:t xml:space="preserve"> Zeng (s3688213)</w:t>
+                                      <w:t>Jin Zeng (s3688213)</w:t>
                                     </w:r>
                                   </w:sdtContent>
                                 </w:sdt>
@@ -5146,15 +5135,7 @@
         <w:t xml:space="preserve"> handling and processing the text data.</w:t>
       </w:r>
       <w:r>
-        <w:t xml:space="preserve"> In Section 3, the </w:t>
-      </w:r>
-      <w:proofErr w:type="spellStart"/>
-      <w:r>
-        <w:t>stoplist</w:t>
-      </w:r>
-      <w:proofErr w:type="spellEnd"/>
-      <w:r>
-        <w:t xml:space="preserve"> module will be described, as well as implementation thoughts. Section 4 will focus on the query mechanism and how the function </w:t>
+        <w:t xml:space="preserve"> In Section 3, the stoplist module will be described, as well as implementation thoughts. Section 4 will focus on the query mechanism and how the function </w:t>
       </w:r>
       <w:r>
         <w:t>works,</w:t>
@@ -5349,7 +5330,6 @@
       <w:r>
         <w:t xml:space="preserve"> were performed in tandem with the regex utilizing existing Java </w:t>
       </w:r>
-      <w:proofErr w:type="spellStart"/>
       <w:r>
         <w:rPr>
           <w:i/>
@@ -5357,7 +5337,6 @@
         </w:rPr>
         <w:t>toLowerCase</w:t>
       </w:r>
-      <w:proofErr w:type="spellEnd"/>
       <w:r>
         <w:t xml:space="preserve"> functionality.</w:t>
       </w:r>
@@ -5544,7 +5523,6 @@
         <w:t xml:space="preserve">  </w:t>
       </w:r>
       <w:bookmarkStart w:id="5" w:name="_Toc16080639"/>
-      <w:proofErr w:type="spellStart"/>
       <w:r>
         <w:rPr>
           <w:b/>
@@ -5552,7 +5530,6 @@
         <w:t>Stoplist</w:t>
       </w:r>
       <w:bookmarkEnd w:id="5"/>
-      <w:proofErr w:type="spellEnd"/>
     </w:p>
     <w:p>
       <w:pPr>
@@ -5560,15 +5537,7 @@
         <w:jc w:val="both"/>
       </w:pPr>
       <w:r>
-        <w:t xml:space="preserve">The </w:t>
-      </w:r>
-      <w:proofErr w:type="spellStart"/>
-      <w:r>
-        <w:t>stoplist</w:t>
-      </w:r>
-      <w:proofErr w:type="spellEnd"/>
-      <w:r>
-        <w:t xml:space="preserve"> input was taken from the inputted stop list file. In parallel to reading the file</w:t>
+        <w:t>The stoplist input was taken from the inputted stop list file. In parallel to reading the file</w:t>
       </w:r>
       <w:r>
         <w:t>, several hashing functions were tested</w:t>
@@ -5577,13 +5546,8 @@
         <w:t xml:space="preserve">, </w:t>
       </w:r>
       <w:r>
-        <w:t xml:space="preserve">using the </w:t>
-      </w:r>
-      <w:proofErr w:type="spellStart"/>
-      <w:r>
-        <w:t>DigestMessage</w:t>
-      </w:r>
-      <w:proofErr w:type="spellEnd"/>
+        <w:t>using the DigestMessage</w:t>
+      </w:r>
       <w:r>
         <w:t xml:space="preserve"> module,</w:t>
       </w:r>
@@ -5616,64 +5580,16 @@
         <w:t xml:space="preserve">The </w:t>
       </w:r>
       <w:r>
-        <w:t xml:space="preserve">currently used hash in this program is the standard Java </w:t>
-      </w:r>
-      <w:proofErr w:type="spellStart"/>
-      <w:r>
-        <w:t>hashcode</w:t>
-      </w:r>
-      <w:proofErr w:type="spellEnd"/>
-      <w:r>
-        <w:t xml:space="preserve"> function. This function has been optimized very well for the purposes proposed for this program, string </w:t>
+        <w:t xml:space="preserve">currently used hash in this program is the standard Java hashcode function. This function has been optimized very well for the purposes proposed for this program, string </w:t>
       </w:r>
       <w:r>
         <w:t xml:space="preserve">hashing. </w:t>
       </w:r>
       <w:r>
-        <w:t xml:space="preserve">The implementation for Javas </w:t>
-      </w:r>
-      <w:proofErr w:type="spellStart"/>
-      <w:r>
-        <w:t>hashcode</w:t>
-      </w:r>
-      <w:proofErr w:type="spellEnd"/>
-      <w:r>
-        <w:t xml:space="preserve"> function prioritizes avoiding collisions for the dataset. The function utilizes the prime number, 31, in its calculation of the </w:t>
-      </w:r>
-      <w:proofErr w:type="spellStart"/>
-      <w:r>
-        <w:t>hashcode</w:t>
-      </w:r>
-      <w:proofErr w:type="spellEnd"/>
-      <w:r>
-        <w:t xml:space="preserve">. Iterating through each letter in the given string. Furthermore, Javas </w:t>
-      </w:r>
-      <w:proofErr w:type="spellStart"/>
-      <w:r>
-        <w:t>hashmap</w:t>
-      </w:r>
-      <w:proofErr w:type="spellEnd"/>
-      <w:r>
-        <w:t xml:space="preserve"> hashing implementation trades performance with safety in terms of bit spreading and collision avoidance. By XORing </w:t>
-      </w:r>
-      <w:r>
-        <w:t xml:space="preserve">the upper bits of the </w:t>
-      </w:r>
-      <w:proofErr w:type="spellStart"/>
-      <w:r>
-        <w:t>hashcode</w:t>
-      </w:r>
-      <w:proofErr w:type="spellEnd"/>
-      <w:r>
-        <w:t xml:space="preserve"> with the lower bits, the </w:t>
-      </w:r>
-      <w:proofErr w:type="spellStart"/>
-      <w:r>
-        <w:t>hashmap</w:t>
-      </w:r>
-      <w:proofErr w:type="spellEnd"/>
-      <w:r>
-        <w:t xml:space="preserve"> hash function spreads the impact of higher bits to the lower bits to avoid collisions of data that vary only in the higher bits that are outside the current power-of-two mask.</w:t>
+        <w:t xml:space="preserve">The implementation for Javas hashcode function prioritizes avoiding collisions for the dataset. The function utilizes the prime number, 31, in its calculation of the hashcode. Iterating through each letter in the given string. Furthermore, Javas hashmap hashing implementation trades performance with safety in terms of bit spreading and collision avoidance. By XORing </w:t>
+      </w:r>
+      <w:r>
+        <w:t>the upper bits of the hashcode with the lower bits, the hashmap hash function spreads the impact of higher bits to the lower bits to avoid collisions of data that vary only in the higher bits that are outside the current power-of-two mask.</w:t>
       </w:r>
     </w:p>
     <w:p>
@@ -5700,23 +5616,7 @@
         <w:jc w:val="both"/>
       </w:pPr>
       <w:r>
-        <w:t xml:space="preserve">Other hashing functions were tested for their performance. It should be noted that these tests are double hashed, that is to say after these hashes are performed, a further </w:t>
-      </w:r>
-      <w:proofErr w:type="spellStart"/>
-      <w:r>
-        <w:t>hashcode</w:t>
-      </w:r>
-      <w:proofErr w:type="spellEnd"/>
-      <w:r>
-        <w:t xml:space="preserve"> function is performed on top due to the implementation of Javas </w:t>
-      </w:r>
-      <w:proofErr w:type="spellStart"/>
-      <w:r>
-        <w:t>hashmap</w:t>
-      </w:r>
-      <w:proofErr w:type="spellEnd"/>
-      <w:r>
-        <w:t xml:space="preserve">. </w:t>
+        <w:t xml:space="preserve">Other hashing functions were tested for their performance. It should be noted that these tests are double hashed, that is to say after these hashes are performed, a further hashcode function is performed on top due to the implementation of Javas hashmap. </w:t>
       </w:r>
       <w:r>
         <w:t xml:space="preserve">The tests were run on the same data set. </w:t>
@@ -5764,15 +5664,7 @@
               <w:jc w:val="center"/>
             </w:pPr>
             <w:r>
-              <w:t>Time trials (</w:t>
-            </w:r>
-            <w:proofErr w:type="spellStart"/>
-            <w:r>
-              <w:t>ms</w:t>
-            </w:r>
-            <w:proofErr w:type="spellEnd"/>
-            <w:r>
-              <w:t>)</w:t>
+              <w:t>Time trials (ms)</w:t>
             </w:r>
           </w:p>
         </w:tc>
@@ -5852,13 +5744,8 @@
               <w:jc w:val="center"/>
             </w:pPr>
             <w:r>
-              <w:t xml:space="preserve">Java </w:t>
+              <w:t>Java HashCode</w:t>
             </w:r>
-            <w:proofErr w:type="spellStart"/>
-            <w:r>
-              <w:t>HashCode</w:t>
-            </w:r>
-            <w:proofErr w:type="spellEnd"/>
           </w:p>
         </w:tc>
         <w:tc>
@@ -6133,27 +6020,32 @@
       <w:r>
         <w:t xml:space="preserve">Table </w:t>
       </w:r>
-      <w:fldSimple w:instr=" SEQ Table \* ARABIC ">
-        <w:r>
-          <w:rPr>
-            <w:noProof/>
-          </w:rPr>
-          <w:t>1</w:t>
-        </w:r>
-      </w:fldSimple>
+      <w:r>
+        <w:fldChar w:fldCharType="begin"/>
+      </w:r>
+      <w:r>
+        <w:instrText xml:space="preserve"> SEQ Table \* ARABIC </w:instrText>
+      </w:r>
+      <w:r>
+        <w:fldChar w:fldCharType="separate"/>
+      </w:r>
+      <w:r>
+        <w:rPr>
+          <w:noProof/>
+        </w:rPr>
+        <w:t>1</w:t>
+      </w:r>
+      <w:r>
+        <w:rPr>
+          <w:noProof/>
+        </w:rPr>
+        <w:fldChar w:fldCharType="end"/>
+      </w:r>
       <w:r>
         <w:t xml:space="preserve"> - Timings of hashing algorithms compared, timed with the complete program running. Ran on </w:t>
       </w:r>
       <w:r>
-        <w:t xml:space="preserve">Windows 10, </w:t>
-      </w:r>
-      <w:proofErr w:type="spellStart"/>
-      <w:r>
-        <w:t>Ryzen</w:t>
-      </w:r>
-      <w:proofErr w:type="spellEnd"/>
-      <w:r>
-        <w:t xml:space="preserve"> 5 2600</w:t>
+        <w:t>Windows 10, Ryzen 5 2600</w:t>
       </w:r>
       <w:r>
         <w:t xml:space="preserve"> processor</w:t>
@@ -6232,14 +6124,27 @@
       <w:r>
         <w:t xml:space="preserve">Figure </w:t>
       </w:r>
-      <w:fldSimple w:instr=" SEQ Figure \* ARABIC ">
-        <w:r>
-          <w:rPr>
-            <w:noProof/>
-          </w:rPr>
-          <w:t>1</w:t>
-        </w:r>
-      </w:fldSimple>
+      <w:r>
+        <w:fldChar w:fldCharType="begin"/>
+      </w:r>
+      <w:r>
+        <w:instrText xml:space="preserve"> SEQ Figure \* ARABIC </w:instrText>
+      </w:r>
+      <w:r>
+        <w:fldChar w:fldCharType="separate"/>
+      </w:r>
+      <w:r>
+        <w:rPr>
+          <w:noProof/>
+        </w:rPr>
+        <w:t>1</w:t>
+      </w:r>
+      <w:r>
+        <w:rPr>
+          <w:noProof/>
+        </w:rPr>
+        <w:fldChar w:fldCharType="end"/>
+      </w:r>
       <w:r>
         <w:t xml:space="preserve"> - Graphic of Table 1 data</w:t>
       </w:r>
@@ -6255,7 +6160,7 @@
     </w:p>
     <w:p>
       <w:pPr>
-        <w:ind w:left="-270" w:right="39"/>
+        <w:ind w:left="-270" w:right="39" w:hanging="14"/>
         <w:jc w:val="both"/>
       </w:pPr>
       <w:r>
@@ -6294,13 +6199,64 @@
     </w:p>
     <w:p>
       <w:pPr>
-        <w:ind w:left="-270"/>
-      </w:pPr>
-      <w:proofErr w:type="spellStart"/>
-      <w:r>
-        <w:t>Fds</w:t>
-      </w:r>
-      <w:proofErr w:type="spellEnd"/>
+        <w:ind w:left="-284" w:firstLine="142"/>
+        <w:jc w:val="both"/>
+      </w:pPr>
+      <w:bookmarkStart w:id="7" w:name="_Toc16080641"/>
+      <w:r>
+        <w:t xml:space="preserve"> </w:t>
+      </w:r>
+      <w:r>
+        <w:t xml:space="preserve">The data structure that was used to hold the lexicon for processing query terms was carefully thought out to allow easy access and fast processing. Two hash maps were used to efficiently store keys and values. The first hash map was created to map the query term with the number of documents associated with the term, and the byte offset, to the document frequency information, in the inverted list. </w:t>
+      </w:r>
+    </w:p>
+    <w:p>
+      <w:pPr>
+        <w:ind w:left="-284" w:firstLine="142"/>
+        <w:jc w:val="both"/>
+      </w:pPr>
+      <w:r>
+        <w:t>An auxiliary class was created as a workaround</w:t>
+      </w:r>
+      <w:r>
+        <w:t xml:space="preserve"> for</w:t>
+      </w:r>
+      <w:bookmarkStart w:id="8" w:name="_GoBack"/>
+      <w:bookmarkEnd w:id="8"/>
+      <w:r>
+        <w:t xml:space="preserve"> the limitations of the hash map class, to facilitate the storage of the related attributes of the term, so that 3 values could be held by each entry in the hashmap. The mapping table hash map was created to map the</w:t>
+      </w:r>
+      <w:r>
+        <w:t xml:space="preserve"> </w:t>
+      </w:r>
+      <w:r>
+        <w:t xml:space="preserve">ordered document Id with the raw </w:t>
+      </w:r>
+      <w:r>
+        <w:t xml:space="preserve">document names, to generate a more efficient search result. Although in real world scenarios, the value would be the byte offset to the document in the original collection. After the hash map creation, the next step would be to extract the document ID and term frequency based upon the byte offset value from the Lexicon hash map. In order to only read the appropriate chunk from the file, a built-in function, ‘seek’ in the </w:t>
+      </w:r>
+      <w:r>
+        <w:rPr>
+          <w:i/>
+          <w:iCs/>
+        </w:rPr>
+        <w:t>RandomAccessFile</w:t>
+      </w:r>
+      <w:r>
+        <w:t xml:space="preserve"> class was used to point at a specific byte in the inverted list to avoid sequentially scanning from the start of the file.</w:t>
+      </w:r>
+    </w:p>
+    <w:p>
+      <w:pPr>
+        <w:ind w:left="-284" w:firstLine="142"/>
+        <w:jc w:val="both"/>
+      </w:pPr>
+      <w:r>
+        <w:t xml:space="preserve">  </w:t>
+      </w:r>
+      <w:r>
+        <w:t xml:space="preserve">The documentID and term frequency, were read with a built-in function ‘read’. After getting the document number from the inverted list, it was then used to get the raw document name from the mapping table. </w:t>
+      </w:r>
     </w:p>
     <w:p>
       <w:pPr>
@@ -6315,7 +6271,6 @@
           <w:bCs/>
         </w:rPr>
       </w:pPr>
-      <w:bookmarkStart w:id="7" w:name="_Toc16080641"/>
       <w:r>
         <w:rPr>
           <w:b/>
@@ -6372,11 +6327,9 @@
             <w:tcW w:w="1130" w:type="dxa"/>
           </w:tcPr>
           <w:p>
-            <w:proofErr w:type="spellStart"/>
             <w:r>
               <w:t>Invlist</w:t>
             </w:r>
-            <w:proofErr w:type="spellEnd"/>
           </w:p>
         </w:tc>
         <w:tc>
@@ -6406,11 +6359,9 @@
             <w:tcW w:w="1129" w:type="dxa"/>
           </w:tcPr>
           <w:p>
-            <w:proofErr w:type="spellStart"/>
             <w:r>
               <w:t>MacOSX</w:t>
             </w:r>
-            <w:proofErr w:type="spellEnd"/>
           </w:p>
         </w:tc>
         <w:tc>
@@ -6511,8 +6462,6 @@
             <w:r>
               <w:t>157</w:t>
             </w:r>
-            <w:bookmarkStart w:id="8" w:name="_GoBack"/>
-            <w:bookmarkEnd w:id="8"/>
             <w:r>
               <w:t>MB</w:t>
             </w:r>
@@ -6550,14 +6499,27 @@
       <w:r>
         <w:t xml:space="preserve">Table </w:t>
       </w:r>
-      <w:fldSimple w:instr=" SEQ Table \* ARABIC ">
-        <w:r>
-          <w:rPr>
-            <w:noProof/>
-          </w:rPr>
-          <w:t>2</w:t>
-        </w:r>
-      </w:fldSimple>
+      <w:r>
+        <w:fldChar w:fldCharType="begin"/>
+      </w:r>
+      <w:r>
+        <w:instrText xml:space="preserve"> SEQ Table \* ARABIC </w:instrText>
+      </w:r>
+      <w:r>
+        <w:fldChar w:fldCharType="separate"/>
+      </w:r>
+      <w:r>
+        <w:rPr>
+          <w:noProof/>
+        </w:rPr>
+        <w:t>2</w:t>
+      </w:r>
+      <w:r>
+        <w:rPr>
+          <w:noProof/>
+        </w:rPr>
+        <w:fldChar w:fldCharType="end"/>
+      </w:r>
       <w:r>
         <w:t xml:space="preserve"> - Sizes of outputted files on different major O</w:t>
       </w:r>
@@ -6583,10 +6545,7 @@
         <w:t>(~400KB).</w:t>
       </w:r>
       <w:r>
-        <w:t xml:space="preserve"> This is largely due to the extra indexed data that is absent from the original input file. This allows for faster searching but takes more </w:t>
-      </w:r>
-      <w:r>
-        <w:t>space. The classical trade-off of performance and data storage.</w:t>
+        <w:t xml:space="preserve"> This is largely due to the extra indexed data that is absent from the original input file. This allows for faster searching but takes more space. The classical trade-off of performance and data storage.</w:t>
       </w:r>
     </w:p>
     <w:p>
@@ -6632,6 +6591,7 @@
         <w:jc w:val="both"/>
       </w:pPr>
       <w:r>
+        <w:lastRenderedPageBreak/>
         <w:t xml:space="preserve">The chosen compression algorithm for this program is </w:t>
       </w:r>
       <w:r>
@@ -6694,7 +6654,6 @@
         <w:pStyle w:val="ListParagraph"/>
         <w:ind w:left="7560"/>
       </w:pPr>
-      <w:proofErr w:type="spellStart"/>
       <w:r>
         <w:t>yfddfdfd</w:t>
       </w:r>
@@ -6705,10 +6664,8 @@
         <w:t>f</w:t>
       </w:r>
       <w:r>
-        <w:lastRenderedPageBreak/>
         <w:t>fdfdfdfd</w:t>
       </w:r>
-      <w:proofErr w:type="spellEnd"/>
       <w:r>
         <w:br w:type="page"/>
       </w:r>
@@ -6920,25 +6877,7 @@
           <w:szCs w:val="16"/>
           <w:lang w:val="en-US"/>
         </w:rPr>
-        <w:t xml:space="preserve">Source code: </w:t>
-      </w:r>
-      <w:proofErr w:type="spellStart"/>
-      <w:r>
-        <w:rPr>
-          <w:sz w:val="16"/>
-          <w:szCs w:val="16"/>
-          <w:lang w:val="en-US"/>
-        </w:rPr>
-        <w:t>DocumentHandler</w:t>
-      </w:r>
-      <w:proofErr w:type="spellEnd"/>
-      <w:r>
-        <w:rPr>
-          <w:sz w:val="16"/>
-          <w:szCs w:val="16"/>
-          <w:lang w:val="en-US"/>
-        </w:rPr>
-        <w:t>, ln 167</w:t>
+        <w:t>Source code: DocumentHandler, ln 167</w:t>
       </w:r>
     </w:p>
   </w:footnote>
@@ -7813,6 +7752,7 @@
     <w:lsdException w:name="HTML Sample" w:semiHidden="1" w:unhideWhenUsed="1"/>
     <w:lsdException w:name="HTML Typewriter" w:semiHidden="1" w:unhideWhenUsed="1"/>
     <w:lsdException w:name="HTML Variable" w:semiHidden="1" w:unhideWhenUsed="1"/>
+    <w:lsdException w:name="Normal Table" w:semiHidden="1" w:unhideWhenUsed="1"/>
     <w:lsdException w:name="annotation subject" w:semiHidden="1" w:unhideWhenUsed="1"/>
     <w:lsdException w:name="No List" w:semiHidden="1" w:unhideWhenUsed="1"/>
     <w:lsdException w:name="Outline List 1" w:semiHidden="1" w:unhideWhenUsed="1"/>
@@ -7859,8 +7799,10 @@
     <w:lsdException w:name="Table Subtle 2" w:semiHidden="1" w:unhideWhenUsed="1"/>
     <w:lsdException w:name="Table Web 1" w:semiHidden="1" w:unhideWhenUsed="1"/>
     <w:lsdException w:name="Table Web 2" w:semiHidden="1" w:unhideWhenUsed="1"/>
+    <w:lsdException w:name="Table Web 3" w:semiHidden="1" w:unhideWhenUsed="1"/>
     <w:lsdException w:name="Balloon Text" w:semiHidden="1" w:unhideWhenUsed="1"/>
     <w:lsdException w:name="Table Grid" w:uiPriority="39"/>
+    <w:lsdException w:name="Table Theme" w:semiHidden="1" w:unhideWhenUsed="1"/>
     <w:lsdException w:name="Placeholder Text" w:semiHidden="1"/>
     <w:lsdException w:name="No Spacing" w:uiPriority="1" w:qFormat="1"/>
     <w:lsdException w:name="Light Shading" w:uiPriority="60"/>
@@ -10217,7 +10159,7 @@
 </file>
 
 <file path=customXml/itemProps2.xml><?xml version="1.0" encoding="utf-8"?>
-<ds:datastoreItem xmlns:ds="http://schemas.openxmlformats.org/officeDocument/2006/customXml" ds:itemID="{40336C2D-26C1-9441-BC39-1080EF901D9C}">
+<ds:datastoreItem xmlns:ds="http://schemas.openxmlformats.org/officeDocument/2006/customXml" ds:itemID="{08C827CC-7DA9-464A-879D-40B76E62D751}">
   <ds:schemaRefs>
     <ds:schemaRef ds:uri="http://schemas.openxmlformats.org/officeDocument/2006/bibliography"/>
   </ds:schemaRefs>

</xml_diff>